<commit_message>
:tada: feat - finalizando o trabalho :fire:
</commit_message>
<xml_diff>
--- a/documentacao/final-doc/documento-final-renata.docx
+++ b/documentacao/final-doc/documento-final-renata.docx
@@ -485,9 +485,7 @@
                               </w:rPr>
                             </w:pPr>
                             <w:r>
-                              <w:rPr>
-                                <w:color w:val="000000"/>
-                              </w:rPr>
+                              <w:rPr/>
                             </w:r>
                           </w:p>
                         </w:txbxContent>
@@ -551,9 +549,7 @@
                         </w:rPr>
                       </w:pPr>
                       <w:r>
-                        <w:rPr>
-                          <w:color w:val="000000"/>
-                        </w:rPr>
+                        <w:rPr/>
                       </w:r>
                     </w:p>
                   </w:txbxContent>
@@ -1314,9 +1310,7 @@
                               </w:rPr>
                             </w:pPr>
                             <w:r>
-                              <w:rPr>
-                                <w:color w:val="000000"/>
-                              </w:rPr>
+                              <w:rPr/>
                             </w:r>
                           </w:p>
                         </w:txbxContent>
@@ -1380,9 +1374,7 @@
                         </w:rPr>
                       </w:pPr>
                       <w:r>
-                        <w:rPr>
-                          <w:color w:val="000000"/>
-                        </w:rPr>
+                        <w:rPr/>
                       </w:r>
                     </w:p>
                   </w:txbxContent>
@@ -3575,14 +3567,14 @@
         <w:tblLook w:val="04a0" w:noHBand="0" w:noVBand="1" w:firstColumn="1" w:lastRow="0" w:lastColumn="0" w:firstRow="1"/>
       </w:tblPr>
       <w:tblGrid>
-        <w:gridCol w:w="1388"/>
-        <w:gridCol w:w="7105"/>
+        <w:gridCol w:w="1387"/>
+        <w:gridCol w:w="7106"/>
       </w:tblGrid>
       <w:tr>
         <w:trPr/>
         <w:tc>
           <w:tcPr>
-            <w:tcW w:w="1388" w:type="dxa"/>
+            <w:tcW w:w="1387" w:type="dxa"/>
             <w:tcBorders/>
           </w:tcPr>
           <w:p>
@@ -3613,7 +3605,7 @@
         </w:tc>
         <w:tc>
           <w:tcPr>
-            <w:tcW w:w="7105" w:type="dxa"/>
+            <w:tcW w:w="7106" w:type="dxa"/>
             <w:tcBorders/>
           </w:tcPr>
           <w:p>
@@ -3655,7 +3647,7 @@
         <w:trPr/>
         <w:tc>
           <w:tcPr>
-            <w:tcW w:w="1388" w:type="dxa"/>
+            <w:tcW w:w="1387" w:type="dxa"/>
             <w:tcBorders>
               <w:top w:val="nil"/>
               <w:bottom w:val="nil"/>
@@ -3689,7 +3681,7 @@
         </w:tc>
         <w:tc>
           <w:tcPr>
-            <w:tcW w:w="7105" w:type="dxa"/>
+            <w:tcW w:w="7106" w:type="dxa"/>
             <w:tcBorders>
               <w:top w:val="nil"/>
               <w:bottom w:val="nil"/>
@@ -3823,7 +3815,7 @@
         <w:trPr/>
         <w:tc>
           <w:tcPr>
-            <w:tcW w:w="1388" w:type="dxa"/>
+            <w:tcW w:w="1387" w:type="dxa"/>
             <w:tcBorders/>
           </w:tcPr>
           <w:p>
@@ -3854,7 +3846,7 @@
         </w:tc>
         <w:tc>
           <w:tcPr>
-            <w:tcW w:w="7105" w:type="dxa"/>
+            <w:tcW w:w="7106" w:type="dxa"/>
             <w:tcBorders/>
             <w:vAlign w:val="center"/>
           </w:tcPr>
@@ -3922,14 +3914,14 @@
         <w:tblLook w:val="04a0" w:noHBand="0" w:noVBand="1" w:firstColumn="1" w:lastRow="0" w:lastColumn="0" w:firstRow="1"/>
       </w:tblPr>
       <w:tblGrid>
-        <w:gridCol w:w="1388"/>
-        <w:gridCol w:w="7105"/>
+        <w:gridCol w:w="1387"/>
+        <w:gridCol w:w="7106"/>
       </w:tblGrid>
       <w:tr>
         <w:trPr/>
         <w:tc>
           <w:tcPr>
-            <w:tcW w:w="1388" w:type="dxa"/>
+            <w:tcW w:w="1387" w:type="dxa"/>
             <w:tcBorders/>
           </w:tcPr>
           <w:p>
@@ -3960,7 +3952,7 @@
         </w:tc>
         <w:tc>
           <w:tcPr>
-            <w:tcW w:w="7105" w:type="dxa"/>
+            <w:tcW w:w="7106" w:type="dxa"/>
             <w:tcBorders/>
           </w:tcPr>
           <w:p>
@@ -4002,7 +3994,7 @@
         <w:trPr/>
         <w:tc>
           <w:tcPr>
-            <w:tcW w:w="1388" w:type="dxa"/>
+            <w:tcW w:w="1387" w:type="dxa"/>
             <w:tcBorders>
               <w:top w:val="nil"/>
               <w:bottom w:val="nil"/>
@@ -4036,7 +4028,7 @@
         </w:tc>
         <w:tc>
           <w:tcPr>
-            <w:tcW w:w="7105" w:type="dxa"/>
+            <w:tcW w:w="7106" w:type="dxa"/>
             <w:tcBorders>
               <w:top w:val="nil"/>
               <w:bottom w:val="nil"/>
@@ -4192,7 +4184,7 @@
         <w:trPr/>
         <w:tc>
           <w:tcPr>
-            <w:tcW w:w="1388" w:type="dxa"/>
+            <w:tcW w:w="1387" w:type="dxa"/>
             <w:tcBorders/>
           </w:tcPr>
           <w:p>
@@ -4223,7 +4215,7 @@
         </w:tc>
         <w:tc>
           <w:tcPr>
-            <w:tcW w:w="7105" w:type="dxa"/>
+            <w:tcW w:w="7106" w:type="dxa"/>
             <w:tcBorders/>
             <w:vAlign w:val="center"/>
           </w:tcPr>
@@ -4291,14 +4283,14 @@
         <w:tblLook w:val="04a0" w:noHBand="0" w:noVBand="1" w:firstColumn="1" w:lastRow="0" w:lastColumn="0" w:firstRow="1"/>
       </w:tblPr>
       <w:tblGrid>
-        <w:gridCol w:w="1388"/>
-        <w:gridCol w:w="7105"/>
+        <w:gridCol w:w="1387"/>
+        <w:gridCol w:w="7106"/>
       </w:tblGrid>
       <w:tr>
         <w:trPr/>
         <w:tc>
           <w:tcPr>
-            <w:tcW w:w="1388" w:type="dxa"/>
+            <w:tcW w:w="1387" w:type="dxa"/>
             <w:tcBorders/>
           </w:tcPr>
           <w:p>
@@ -4329,7 +4321,7 @@
         </w:tc>
         <w:tc>
           <w:tcPr>
-            <w:tcW w:w="7105" w:type="dxa"/>
+            <w:tcW w:w="7106" w:type="dxa"/>
             <w:tcBorders/>
           </w:tcPr>
           <w:p>
@@ -4371,7 +4363,7 @@
         <w:trPr/>
         <w:tc>
           <w:tcPr>
-            <w:tcW w:w="1388" w:type="dxa"/>
+            <w:tcW w:w="1387" w:type="dxa"/>
             <w:tcBorders>
               <w:top w:val="nil"/>
               <w:bottom w:val="nil"/>
@@ -4405,7 +4397,7 @@
         </w:tc>
         <w:tc>
           <w:tcPr>
-            <w:tcW w:w="7105" w:type="dxa"/>
+            <w:tcW w:w="7106" w:type="dxa"/>
             <w:tcBorders>
               <w:top w:val="nil"/>
               <w:bottom w:val="nil"/>
@@ -4461,7 +4453,7 @@
         <w:trPr/>
         <w:tc>
           <w:tcPr>
-            <w:tcW w:w="1388" w:type="dxa"/>
+            <w:tcW w:w="1387" w:type="dxa"/>
             <w:tcBorders/>
           </w:tcPr>
           <w:p>
@@ -4492,7 +4484,7 @@
         </w:tc>
         <w:tc>
           <w:tcPr>
-            <w:tcW w:w="7105" w:type="dxa"/>
+            <w:tcW w:w="7106" w:type="dxa"/>
             <w:tcBorders/>
             <w:vAlign w:val="center"/>
           </w:tcPr>
@@ -4560,14 +4552,14 @@
         <w:tblLook w:val="04a0" w:noHBand="0" w:noVBand="1" w:firstColumn="1" w:lastRow="0" w:lastColumn="0" w:firstRow="1"/>
       </w:tblPr>
       <w:tblGrid>
-        <w:gridCol w:w="1388"/>
-        <w:gridCol w:w="7105"/>
+        <w:gridCol w:w="1387"/>
+        <w:gridCol w:w="7106"/>
       </w:tblGrid>
       <w:tr>
         <w:trPr/>
         <w:tc>
           <w:tcPr>
-            <w:tcW w:w="1388" w:type="dxa"/>
+            <w:tcW w:w="1387" w:type="dxa"/>
             <w:tcBorders/>
           </w:tcPr>
           <w:p>
@@ -4598,7 +4590,7 @@
         </w:tc>
         <w:tc>
           <w:tcPr>
-            <w:tcW w:w="7105" w:type="dxa"/>
+            <w:tcW w:w="7106" w:type="dxa"/>
             <w:tcBorders/>
           </w:tcPr>
           <w:p>
@@ -4640,7 +4632,7 @@
         <w:trPr/>
         <w:tc>
           <w:tcPr>
-            <w:tcW w:w="1388" w:type="dxa"/>
+            <w:tcW w:w="1387" w:type="dxa"/>
             <w:tcBorders>
               <w:top w:val="nil"/>
               <w:bottom w:val="nil"/>
@@ -4674,7 +4666,7 @@
         </w:tc>
         <w:tc>
           <w:tcPr>
-            <w:tcW w:w="7105" w:type="dxa"/>
+            <w:tcW w:w="7106" w:type="dxa"/>
             <w:tcBorders>
               <w:top w:val="nil"/>
               <w:bottom w:val="nil"/>
@@ -4725,7 +4717,7 @@
         <w:trPr/>
         <w:tc>
           <w:tcPr>
-            <w:tcW w:w="1388" w:type="dxa"/>
+            <w:tcW w:w="1387" w:type="dxa"/>
             <w:tcBorders/>
           </w:tcPr>
           <w:p>
@@ -4756,7 +4748,7 @@
         </w:tc>
         <w:tc>
           <w:tcPr>
-            <w:tcW w:w="7105" w:type="dxa"/>
+            <w:tcW w:w="7106" w:type="dxa"/>
             <w:tcBorders/>
             <w:vAlign w:val="center"/>
           </w:tcPr>
@@ -4824,14 +4816,14 @@
         <w:tblLook w:val="04a0" w:noHBand="0" w:noVBand="1" w:firstColumn="1" w:lastRow="0" w:lastColumn="0" w:firstRow="1"/>
       </w:tblPr>
       <w:tblGrid>
-        <w:gridCol w:w="1388"/>
-        <w:gridCol w:w="7105"/>
+        <w:gridCol w:w="1387"/>
+        <w:gridCol w:w="7106"/>
       </w:tblGrid>
       <w:tr>
         <w:trPr/>
         <w:tc>
           <w:tcPr>
-            <w:tcW w:w="1388" w:type="dxa"/>
+            <w:tcW w:w="1387" w:type="dxa"/>
             <w:tcBorders/>
           </w:tcPr>
           <w:p>
@@ -4862,7 +4854,7 @@
         </w:tc>
         <w:tc>
           <w:tcPr>
-            <w:tcW w:w="7105" w:type="dxa"/>
+            <w:tcW w:w="7106" w:type="dxa"/>
             <w:tcBorders/>
           </w:tcPr>
           <w:p>
@@ -4904,7 +4896,7 @@
         <w:trPr/>
         <w:tc>
           <w:tcPr>
-            <w:tcW w:w="1388" w:type="dxa"/>
+            <w:tcW w:w="1387" w:type="dxa"/>
             <w:tcBorders>
               <w:top w:val="nil"/>
               <w:bottom w:val="nil"/>
@@ -4938,7 +4930,7 @@
         </w:tc>
         <w:tc>
           <w:tcPr>
-            <w:tcW w:w="7105" w:type="dxa"/>
+            <w:tcW w:w="7106" w:type="dxa"/>
             <w:tcBorders>
               <w:top w:val="nil"/>
               <w:bottom w:val="nil"/>
@@ -4989,7 +4981,7 @@
         <w:trPr/>
         <w:tc>
           <w:tcPr>
-            <w:tcW w:w="1388" w:type="dxa"/>
+            <w:tcW w:w="1387" w:type="dxa"/>
             <w:tcBorders/>
           </w:tcPr>
           <w:p>
@@ -5020,7 +5012,7 @@
         </w:tc>
         <w:tc>
           <w:tcPr>
-            <w:tcW w:w="7105" w:type="dxa"/>
+            <w:tcW w:w="7106" w:type="dxa"/>
             <w:tcBorders/>
             <w:vAlign w:val="center"/>
           </w:tcPr>
@@ -5088,14 +5080,14 @@
         <w:tblLook w:val="04a0" w:noHBand="0" w:noVBand="1" w:firstColumn="1" w:lastRow="0" w:lastColumn="0" w:firstRow="1"/>
       </w:tblPr>
       <w:tblGrid>
-        <w:gridCol w:w="1388"/>
-        <w:gridCol w:w="7105"/>
+        <w:gridCol w:w="1387"/>
+        <w:gridCol w:w="7106"/>
       </w:tblGrid>
       <w:tr>
         <w:trPr/>
         <w:tc>
           <w:tcPr>
-            <w:tcW w:w="1388" w:type="dxa"/>
+            <w:tcW w:w="1387" w:type="dxa"/>
             <w:tcBorders/>
           </w:tcPr>
           <w:p>
@@ -5126,7 +5118,7 @@
         </w:tc>
         <w:tc>
           <w:tcPr>
-            <w:tcW w:w="7105" w:type="dxa"/>
+            <w:tcW w:w="7106" w:type="dxa"/>
             <w:tcBorders/>
           </w:tcPr>
           <w:p>
@@ -5168,7 +5160,7 @@
         <w:trPr/>
         <w:tc>
           <w:tcPr>
-            <w:tcW w:w="1388" w:type="dxa"/>
+            <w:tcW w:w="1387" w:type="dxa"/>
             <w:tcBorders>
               <w:top w:val="nil"/>
               <w:bottom w:val="nil"/>
@@ -5202,7 +5194,7 @@
         </w:tc>
         <w:tc>
           <w:tcPr>
-            <w:tcW w:w="7105" w:type="dxa"/>
+            <w:tcW w:w="7106" w:type="dxa"/>
             <w:tcBorders>
               <w:top w:val="nil"/>
               <w:bottom w:val="nil"/>
@@ -5253,7 +5245,7 @@
         <w:trPr/>
         <w:tc>
           <w:tcPr>
-            <w:tcW w:w="1388" w:type="dxa"/>
+            <w:tcW w:w="1387" w:type="dxa"/>
             <w:tcBorders/>
           </w:tcPr>
           <w:p>
@@ -5284,7 +5276,7 @@
         </w:tc>
         <w:tc>
           <w:tcPr>
-            <w:tcW w:w="7105" w:type="dxa"/>
+            <w:tcW w:w="7106" w:type="dxa"/>
             <w:tcBorders/>
             <w:vAlign w:val="center"/>
           </w:tcPr>
@@ -5511,14 +5503,14 @@
         <w:tblLook w:val="04a0" w:noHBand="0" w:noVBand="1" w:firstColumn="1" w:lastRow="0" w:lastColumn="0" w:firstRow="1"/>
       </w:tblPr>
       <w:tblGrid>
-        <w:gridCol w:w="1388"/>
-        <w:gridCol w:w="7105"/>
+        <w:gridCol w:w="1387"/>
+        <w:gridCol w:w="7106"/>
       </w:tblGrid>
       <w:tr>
         <w:trPr/>
         <w:tc>
           <w:tcPr>
-            <w:tcW w:w="1388" w:type="dxa"/>
+            <w:tcW w:w="1387" w:type="dxa"/>
             <w:tcBorders/>
           </w:tcPr>
           <w:p>
@@ -5549,7 +5541,7 @@
         </w:tc>
         <w:tc>
           <w:tcPr>
-            <w:tcW w:w="7105" w:type="dxa"/>
+            <w:tcW w:w="7106" w:type="dxa"/>
             <w:tcBorders/>
           </w:tcPr>
           <w:p>
@@ -5593,7 +5585,7 @@
         </w:trPr>
         <w:tc>
           <w:tcPr>
-            <w:tcW w:w="1388" w:type="dxa"/>
+            <w:tcW w:w="1387" w:type="dxa"/>
             <w:tcBorders>
               <w:top w:val="nil"/>
             </w:tcBorders>
@@ -5626,7 +5618,7 @@
         </w:tc>
         <w:tc>
           <w:tcPr>
-            <w:tcW w:w="7105" w:type="dxa"/>
+            <w:tcW w:w="7106" w:type="dxa"/>
             <w:tcBorders>
               <w:top w:val="nil"/>
             </w:tcBorders>
@@ -5695,14 +5687,14 @@
         <w:tblLook w:val="04a0" w:noHBand="0" w:noVBand="1" w:firstColumn="1" w:lastRow="0" w:lastColumn="0" w:firstRow="1"/>
       </w:tblPr>
       <w:tblGrid>
-        <w:gridCol w:w="1388"/>
-        <w:gridCol w:w="7105"/>
+        <w:gridCol w:w="1387"/>
+        <w:gridCol w:w="7106"/>
       </w:tblGrid>
       <w:tr>
         <w:trPr/>
         <w:tc>
           <w:tcPr>
-            <w:tcW w:w="1388" w:type="dxa"/>
+            <w:tcW w:w="1387" w:type="dxa"/>
             <w:tcBorders/>
           </w:tcPr>
           <w:p>
@@ -5733,7 +5725,7 @@
         </w:tc>
         <w:tc>
           <w:tcPr>
-            <w:tcW w:w="7105" w:type="dxa"/>
+            <w:tcW w:w="7106" w:type="dxa"/>
             <w:tcBorders/>
           </w:tcPr>
           <w:p>
@@ -5777,7 +5769,7 @@
         </w:trPr>
         <w:tc>
           <w:tcPr>
-            <w:tcW w:w="1388" w:type="dxa"/>
+            <w:tcW w:w="1387" w:type="dxa"/>
             <w:tcBorders>
               <w:top w:val="nil"/>
             </w:tcBorders>
@@ -5810,7 +5802,7 @@
         </w:tc>
         <w:tc>
           <w:tcPr>
-            <w:tcW w:w="7105" w:type="dxa"/>
+            <w:tcW w:w="7106" w:type="dxa"/>
             <w:tcBorders>
               <w:top w:val="nil"/>
             </w:tcBorders>
@@ -5869,14 +5861,14 @@
         <w:tblLook w:val="04a0" w:noHBand="0" w:noVBand="1" w:firstColumn="1" w:lastRow="0" w:lastColumn="0" w:firstRow="1"/>
       </w:tblPr>
       <w:tblGrid>
-        <w:gridCol w:w="1388"/>
-        <w:gridCol w:w="7105"/>
+        <w:gridCol w:w="1387"/>
+        <w:gridCol w:w="7106"/>
       </w:tblGrid>
       <w:tr>
         <w:trPr/>
         <w:tc>
           <w:tcPr>
-            <w:tcW w:w="1388" w:type="dxa"/>
+            <w:tcW w:w="1387" w:type="dxa"/>
             <w:tcBorders/>
           </w:tcPr>
           <w:p>
@@ -5907,7 +5899,7 @@
         </w:tc>
         <w:tc>
           <w:tcPr>
-            <w:tcW w:w="7105" w:type="dxa"/>
+            <w:tcW w:w="7106" w:type="dxa"/>
             <w:tcBorders/>
           </w:tcPr>
           <w:p>
@@ -5971,7 +5963,7 @@
         </w:trPr>
         <w:tc>
           <w:tcPr>
-            <w:tcW w:w="1388" w:type="dxa"/>
+            <w:tcW w:w="1387" w:type="dxa"/>
             <w:tcBorders>
               <w:top w:val="nil"/>
             </w:tcBorders>
@@ -6004,7 +5996,7 @@
         </w:tc>
         <w:tc>
           <w:tcPr>
-            <w:tcW w:w="7105" w:type="dxa"/>
+            <w:tcW w:w="7106" w:type="dxa"/>
             <w:tcBorders>
               <w:top w:val="nil"/>
             </w:tcBorders>
@@ -7884,6 +7876,261 @@
           <w:rFonts w:ascii="Times New Roman" w:hAnsi="Times New Roman"/>
           <w:b/>
           <w:b/>
+          <w:bCs/>
+          <w:sz w:val="24"/>
+        </w:rPr>
+      </w:pPr>
+      <w:r>
+        <w:rPr>
+          <w:rFonts w:ascii="Times New Roman" w:hAnsi="Times New Roman"/>
+          <w:b/>
+          <w:bCs/>
+          <w:sz w:val="24"/>
+        </w:rPr>
+        <w:t>8.0 – Diagrama de sequ</w:t>
+      </w:r>
+      <w:r>
+        <w:rPr>
+          <w:rFonts w:eastAsia="Calibri" w:cs="Times New Roman" w:ascii="Times New Roman" w:hAnsi="Times New Roman" w:eastAsiaTheme="minorHAnsi"/>
+          <w:b/>
+          <w:bCs/>
+          <w:color w:val="auto"/>
+          <w:kern w:val="0"/>
+          <w:sz w:val="24"/>
+          <w:szCs w:val="22"/>
+          <w:lang w:val="pt-BR" w:eastAsia="en-US" w:bidi="ar-SA"/>
+        </w:rPr>
+        <w:t>ência</w:t>
+      </w:r>
+    </w:p>
+    <w:p>
+      <w:pPr>
+        <w:pStyle w:val="Normal"/>
+        <w:jc w:val="center"/>
+        <w:rPr>
+          <w:rFonts w:eastAsia="Calibri" w:cs="Times New Roman" w:eastAsiaTheme="minorHAnsi"/>
+          <w:color w:val="auto"/>
+          <w:kern w:val="0"/>
+          <w:szCs w:val="22"/>
+          <w:lang w:val="pt-BR" w:eastAsia="en-US" w:bidi="ar-SA"/>
+        </w:rPr>
+      </w:pPr>
+      <w:r>
+        <w:rPr>
+          <w:rFonts w:ascii="Times New Roman" w:hAnsi="Times New Roman"/>
+          <w:b/>
+          <w:bCs/>
+          <w:sz w:val="24"/>
+        </w:rPr>
+      </w:r>
+    </w:p>
+    <w:p>
+      <w:pPr>
+        <w:pStyle w:val="Normal"/>
+        <w:rPr>
+          <w:rFonts w:ascii="Times New Roman" w:hAnsi="Times New Roman"/>
+          <w:sz w:val="24"/>
+        </w:rPr>
+      </w:pPr>
+      <w:r>
+        <w:rPr>
+          <w:rFonts w:ascii="Times New Roman" w:hAnsi="Times New Roman"/>
+          <w:sz w:val="24"/>
+        </w:rPr>
+        <w:drawing>
+          <wp:inline distT="0" distB="0" distL="0" distR="0">
+            <wp:extent cx="5400040" cy="3120390"/>
+            <wp:effectExtent l="0" t="0" r="0" b="0"/>
+            <wp:docPr id="6" name="Imagem 1" descr=""/>
+            <wp:cNvGraphicFramePr>
+              <a:graphicFrameLocks xmlns:a="http://schemas.openxmlformats.org/drawingml/2006/main" noChangeAspect="1"/>
+            </wp:cNvGraphicFramePr>
+            <a:graphic xmlns:a="http://schemas.openxmlformats.org/drawingml/2006/main">
+              <a:graphicData uri="http://schemas.openxmlformats.org/drawingml/2006/picture">
+                <pic:pic xmlns:pic="http://schemas.openxmlformats.org/drawingml/2006/picture">
+                  <pic:nvPicPr>
+                    <pic:cNvPr id="6" name="Imagem 1" descr=""/>
+                    <pic:cNvPicPr>
+                      <a:picLocks noChangeAspect="1" noChangeArrowheads="1"/>
+                    </pic:cNvPicPr>
+                  </pic:nvPicPr>
+                  <pic:blipFill>
+                    <a:blip r:embed="rId3"/>
+                    <a:stretch>
+                      <a:fillRect/>
+                    </a:stretch>
+                  </pic:blipFill>
+                  <pic:spPr bwMode="auto">
+                    <a:xfrm>
+                      <a:off x="0" y="0"/>
+                      <a:ext cx="5400040" cy="3120390"/>
+                    </a:xfrm>
+                    <a:prstGeom prst="rect">
+                      <a:avLst/>
+                    </a:prstGeom>
+                  </pic:spPr>
+                </pic:pic>
+              </a:graphicData>
+            </a:graphic>
+          </wp:inline>
+        </w:drawing>
+      </w:r>
+    </w:p>
+    <w:p>
+      <w:pPr>
+        <w:pStyle w:val="Normal"/>
+        <w:rPr>
+          <w:rFonts w:ascii="Times New Roman" w:hAnsi="Times New Roman"/>
+          <w:sz w:val="24"/>
+        </w:rPr>
+      </w:pPr>
+      <w:r>
+        <w:rPr>
+          <w:rFonts w:ascii="Times New Roman" w:hAnsi="Times New Roman"/>
+          <w:sz w:val="24"/>
+        </w:rPr>
+      </w:r>
+    </w:p>
+    <w:p>
+      <w:pPr>
+        <w:pStyle w:val="Normal"/>
+        <w:jc w:val="center"/>
+        <w:rPr>
+          <w:rFonts w:ascii="Times New Roman" w:hAnsi="Times New Roman"/>
+          <w:b/>
+          <w:b/>
+          <w:bCs/>
+          <w:sz w:val="24"/>
+        </w:rPr>
+      </w:pPr>
+      <w:r>
+        <w:rPr>
+          <w:rFonts w:ascii="Times New Roman" w:hAnsi="Times New Roman"/>
+          <w:b/>
+          <w:bCs/>
+          <w:sz w:val="24"/>
+        </w:rPr>
+        <w:t>8.1 – Diagrama  de sequ</w:t>
+      </w:r>
+      <w:r>
+        <w:rPr>
+          <w:rFonts w:eastAsia="Calibri" w:cs="Times New Roman" w:ascii="Times New Roman" w:hAnsi="Times New Roman" w:eastAsiaTheme="minorHAnsi"/>
+          <w:b/>
+          <w:bCs/>
+          <w:color w:val="auto"/>
+          <w:kern w:val="0"/>
+          <w:sz w:val="24"/>
+          <w:szCs w:val="22"/>
+          <w:lang w:val="pt-BR" w:eastAsia="en-US" w:bidi="ar-SA"/>
+        </w:rPr>
+        <w:t xml:space="preserve">ência </w:t>
+      </w:r>
+      <w:r>
+        <w:rPr>
+          <w:rFonts w:ascii="Times New Roman" w:hAnsi="Times New Roman"/>
+          <w:b/>
+          <w:bCs/>
+          <w:sz w:val="24"/>
+        </w:rPr>
+        <w:t>2</w:t>
+      </w:r>
+    </w:p>
+    <w:p>
+      <w:pPr>
+        <w:pStyle w:val="Normal"/>
+        <w:jc w:val="center"/>
+        <w:rPr>
+          <w:rFonts w:ascii="Times New Roman" w:hAnsi="Times New Roman"/>
+          <w:b/>
+          <w:b/>
+          <w:bCs/>
+          <w:sz w:val="24"/>
+        </w:rPr>
+      </w:pPr>
+      <w:r>
+        <w:rPr>
+          <w:rFonts w:ascii="Times New Roman" w:hAnsi="Times New Roman"/>
+          <w:b/>
+          <w:bCs/>
+          <w:sz w:val="24"/>
+        </w:rPr>
+      </w:r>
+    </w:p>
+    <w:p>
+      <w:pPr>
+        <w:pStyle w:val="Normal"/>
+        <w:rPr>
+          <w:rFonts w:ascii="Times New Roman" w:hAnsi="Times New Roman"/>
+          <w:sz w:val="24"/>
+        </w:rPr>
+      </w:pPr>
+      <w:r>
+        <w:rPr>
+          <w:rFonts w:ascii="Times New Roman" w:hAnsi="Times New Roman"/>
+          <w:sz w:val="24"/>
+        </w:rPr>
+        <w:drawing>
+          <wp:inline distT="0" distB="0" distL="0" distR="0">
+            <wp:extent cx="5400040" cy="3632835"/>
+            <wp:effectExtent l="0" t="0" r="0" b="0"/>
+            <wp:docPr id="7" name="Figura1" descr=""/>
+            <wp:cNvGraphicFramePr>
+              <a:graphicFrameLocks xmlns:a="http://schemas.openxmlformats.org/drawingml/2006/main" noChangeAspect="1"/>
+            </wp:cNvGraphicFramePr>
+            <a:graphic xmlns:a="http://schemas.openxmlformats.org/drawingml/2006/main">
+              <a:graphicData uri="http://schemas.openxmlformats.org/drawingml/2006/picture">
+                <pic:pic xmlns:pic="http://schemas.openxmlformats.org/drawingml/2006/picture">
+                  <pic:nvPicPr>
+                    <pic:cNvPr id="7" name="Figura1" descr=""/>
+                    <pic:cNvPicPr>
+                      <a:picLocks noChangeAspect="1" noChangeArrowheads="1"/>
+                    </pic:cNvPicPr>
+                  </pic:nvPicPr>
+                  <pic:blipFill>
+                    <a:blip r:embed="rId4"/>
+                    <a:stretch>
+                      <a:fillRect/>
+                    </a:stretch>
+                  </pic:blipFill>
+                  <pic:spPr bwMode="auto">
+                    <a:xfrm>
+                      <a:off x="0" y="0"/>
+                      <a:ext cx="5400040" cy="3632835"/>
+                    </a:xfrm>
+                    <a:prstGeom prst="rect">
+                      <a:avLst/>
+                    </a:prstGeom>
+                  </pic:spPr>
+                </pic:pic>
+              </a:graphicData>
+            </a:graphic>
+          </wp:inline>
+        </w:drawing>
+      </w:r>
+    </w:p>
+    <w:p>
+      <w:pPr>
+        <w:pStyle w:val="Normal"/>
+        <w:rPr>
+          <w:rFonts w:ascii="Times New Roman" w:hAnsi="Times New Roman"/>
+          <w:sz w:val="24"/>
+        </w:rPr>
+      </w:pPr>
+      <w:r>
+        <w:rPr>
+          <w:rFonts w:ascii="Times New Roman" w:hAnsi="Times New Roman"/>
+          <w:sz w:val="24"/>
+        </w:rPr>
+      </w:r>
+    </w:p>
+    <w:p>
+      <w:pPr>
+        <w:pStyle w:val="Normal"/>
+        <w:jc w:val="center"/>
+        <w:rPr>
+          <w:rFonts w:ascii="Times New Roman" w:hAnsi="Times New Roman"/>
+          <w:b/>
+          <w:b/>
           <w:sz w:val="24"/>
         </w:rPr>
       </w:pPr>
@@ -7944,7 +8191,7 @@
             <wp:extent cx="6399530" cy="4264025"/>
             <wp:effectExtent l="0" t="0" r="0" b="0"/>
             <wp:wrapNone/>
-            <wp:docPr id="6" name="Imagem 3" descr=""/>
+            <wp:docPr id="8" name="Imagem 3" descr=""/>
             <wp:cNvGraphicFramePr>
               <a:graphicFrameLocks xmlns:a="http://schemas.openxmlformats.org/drawingml/2006/main" noChangeAspect="1"/>
             </wp:cNvGraphicFramePr>
@@ -7952,13 +8199,13 @@
               <a:graphicData uri="http://schemas.openxmlformats.org/drawingml/2006/picture">
                 <pic:pic xmlns:pic="http://schemas.openxmlformats.org/drawingml/2006/picture">
                   <pic:nvPicPr>
-                    <pic:cNvPr id="6" name="Imagem 3" descr=""/>
+                    <pic:cNvPr id="8" name="Imagem 3" descr=""/>
                     <pic:cNvPicPr>
                       <a:picLocks noChangeAspect="1" noChangeArrowheads="1"/>
                     </pic:cNvPicPr>
                   </pic:nvPicPr>
                   <pic:blipFill>
-                    <a:blip r:embed="rId3"/>
+                    <a:blip r:embed="rId5"/>
                     <a:stretch>
                       <a:fillRect/>
                     </a:stretch>
@@ -8417,6 +8664,1030 @@
         <w:jc w:val="center"/>
         <w:rPr>
           <w:rFonts w:ascii="Times New Roman" w:hAnsi="Times New Roman"/>
+          <w:b/>
+          <w:b/>
+          <w:bCs/>
+          <w:sz w:val="24"/>
+        </w:rPr>
+      </w:pPr>
+      <w:r>
+        <w:rPr>
+          <w:rFonts w:ascii="Times New Roman" w:hAnsi="Times New Roman"/>
+          <w:b/>
+          <w:bCs/>
+          <w:sz w:val="24"/>
+        </w:rPr>
+        <w:t>CONCLUS</w:t>
+      </w:r>
+      <w:r>
+        <w:rPr>
+          <w:rFonts w:eastAsia="Calibri" w:cs="Times New Roman" w:ascii="Times New Roman" w:hAnsi="Times New Roman" w:eastAsiaTheme="minorHAnsi"/>
+          <w:b/>
+          <w:bCs/>
+          <w:color w:val="auto"/>
+          <w:kern w:val="0"/>
+          <w:sz w:val="24"/>
+          <w:szCs w:val="22"/>
+          <w:lang w:val="pt-BR" w:eastAsia="en-US" w:bidi="ar-SA"/>
+        </w:rPr>
+        <w:t>ÃO</w:t>
+      </w:r>
+    </w:p>
+    <w:p>
+      <w:pPr>
+        <w:pStyle w:val="Normal"/>
+        <w:jc w:val="center"/>
+        <w:rPr>
+          <w:rFonts w:eastAsia="Calibri" w:cs="Times New Roman" w:eastAsiaTheme="minorHAnsi"/>
+          <w:color w:val="auto"/>
+          <w:kern w:val="0"/>
+          <w:szCs w:val="22"/>
+          <w:lang w:val="pt-BR" w:eastAsia="en-US" w:bidi="ar-SA"/>
+        </w:rPr>
+      </w:pPr>
+      <w:r>
+        <w:rPr>
+          <w:rFonts w:ascii="Times New Roman" w:hAnsi="Times New Roman"/>
+          <w:b/>
+          <w:bCs/>
+          <w:sz w:val="24"/>
+        </w:rPr>
+      </w:r>
+    </w:p>
+    <w:p>
+      <w:pPr>
+        <w:pStyle w:val="Normal"/>
+        <w:jc w:val="left"/>
+        <w:rPr>
+          <w:rFonts w:ascii="Times New Roman" w:hAnsi="Times New Roman"/>
+          <w:b w:val="false"/>
+          <w:b w:val="false"/>
+          <w:bCs w:val="false"/>
+          <w:sz w:val="24"/>
+        </w:rPr>
+      </w:pPr>
+      <w:r>
+        <w:rPr>
+          <w:rFonts w:eastAsia="Calibri" w:cs="Times New Roman" w:ascii="Times New Roman" w:hAnsi="Times New Roman" w:eastAsiaTheme="minorHAnsi"/>
+          <w:b w:val="false"/>
+          <w:bCs w:val="false"/>
+          <w:color w:val="auto"/>
+          <w:kern w:val="0"/>
+          <w:sz w:val="24"/>
+          <w:szCs w:val="22"/>
+          <w:lang w:val="pt-BR" w:eastAsia="en-US" w:bidi="ar-SA"/>
+        </w:rPr>
+        <w:tab/>
+        <w:t>Conclui-se então que, devida a grande falta de incentivo ao gerenciamento de finanças pessoais no Brasil, a necessidade de soluções assim como a apresentada é de grande importância tanto para quem desenvolve, quanto para usuários, pois pode facilitar e tornar mais prático o gerenciamento financeiro pessoal.</w:t>
+      </w:r>
+    </w:p>
+    <w:p>
+      <w:pPr>
+        <w:pStyle w:val="Normal"/>
+        <w:jc w:val="left"/>
+        <w:rPr>
+          <w:rFonts w:ascii="Times New Roman" w:hAnsi="Times New Roman"/>
+          <w:b w:val="false"/>
+          <w:b w:val="false"/>
+          <w:bCs w:val="false"/>
+          <w:sz w:val="24"/>
+        </w:rPr>
+      </w:pPr>
+      <w:r>
+        <w:rPr>
+          <w:rFonts w:eastAsia="Calibri" w:cs="Times New Roman" w:ascii="Times New Roman" w:hAnsi="Times New Roman" w:eastAsiaTheme="minorHAnsi"/>
+          <w:b w:val="false"/>
+          <w:bCs w:val="false"/>
+          <w:color w:val="auto"/>
+          <w:kern w:val="0"/>
+          <w:sz w:val="24"/>
+          <w:szCs w:val="22"/>
+          <w:lang w:val="pt-BR" w:eastAsia="en-US" w:bidi="ar-SA"/>
+        </w:rPr>
+        <w:tab/>
+        <w:t>Também se conclui que as ferramentas utilizadas no desenvolvimento do sistema são de grande utilidade, pois elas permitem que o sistema se torne algo escalável, ou seja, que porá ser expandido futuramente sem grandes complicações.</w:t>
+      </w:r>
+    </w:p>
+    <w:p>
+      <w:pPr>
+        <w:pStyle w:val="Normal"/>
+        <w:jc w:val="left"/>
+        <w:rPr>
+          <w:rFonts w:eastAsia="Calibri" w:cs="Times New Roman" w:eastAsiaTheme="minorHAnsi"/>
+          <w:color w:val="auto"/>
+          <w:kern w:val="0"/>
+          <w:szCs w:val="22"/>
+          <w:lang w:val="pt-BR" w:eastAsia="en-US" w:bidi="ar-SA"/>
+        </w:rPr>
+      </w:pPr>
+      <w:r>
+        <w:rPr>
+          <w:rFonts w:ascii="Times New Roman" w:hAnsi="Times New Roman"/>
+          <w:b w:val="false"/>
+          <w:bCs w:val="false"/>
+          <w:sz w:val="24"/>
+        </w:rPr>
+      </w:r>
+    </w:p>
+    <w:p>
+      <w:pPr>
+        <w:pStyle w:val="Normal"/>
+        <w:jc w:val="left"/>
+        <w:rPr>
+          <w:rFonts w:eastAsia="Calibri" w:cs="Times New Roman" w:eastAsiaTheme="minorHAnsi"/>
+          <w:color w:val="auto"/>
+          <w:kern w:val="0"/>
+          <w:szCs w:val="22"/>
+          <w:lang w:val="pt-BR" w:eastAsia="en-US" w:bidi="ar-SA"/>
+        </w:rPr>
+      </w:pPr>
+      <w:r>
+        <w:rPr>
+          <w:rFonts w:ascii="Times New Roman" w:hAnsi="Times New Roman"/>
+          <w:b w:val="false"/>
+          <w:bCs w:val="false"/>
+          <w:sz w:val="24"/>
+        </w:rPr>
+      </w:r>
+    </w:p>
+    <w:p>
+      <w:pPr>
+        <w:pStyle w:val="Normal"/>
+        <w:jc w:val="left"/>
+        <w:rPr>
+          <w:rFonts w:eastAsia="Calibri" w:cs="Times New Roman" w:eastAsiaTheme="minorHAnsi"/>
+          <w:color w:val="auto"/>
+          <w:kern w:val="0"/>
+          <w:szCs w:val="22"/>
+          <w:lang w:val="pt-BR" w:eastAsia="en-US" w:bidi="ar-SA"/>
+        </w:rPr>
+      </w:pPr>
+      <w:r>
+        <w:rPr>
+          <w:rFonts w:ascii="Times New Roman" w:hAnsi="Times New Roman"/>
+          <w:b w:val="false"/>
+          <w:bCs w:val="false"/>
+          <w:sz w:val="24"/>
+        </w:rPr>
+      </w:r>
+    </w:p>
+    <w:p>
+      <w:pPr>
+        <w:pStyle w:val="Normal"/>
+        <w:jc w:val="left"/>
+        <w:rPr>
+          <w:rFonts w:eastAsia="Calibri" w:cs="Times New Roman" w:eastAsiaTheme="minorHAnsi"/>
+          <w:color w:val="auto"/>
+          <w:kern w:val="0"/>
+          <w:szCs w:val="22"/>
+          <w:lang w:val="pt-BR" w:eastAsia="en-US" w:bidi="ar-SA"/>
+        </w:rPr>
+      </w:pPr>
+      <w:r>
+        <w:rPr>
+          <w:rFonts w:ascii="Times New Roman" w:hAnsi="Times New Roman"/>
+          <w:b w:val="false"/>
+          <w:bCs w:val="false"/>
+          <w:sz w:val="24"/>
+        </w:rPr>
+      </w:r>
+    </w:p>
+    <w:p>
+      <w:pPr>
+        <w:pStyle w:val="Normal"/>
+        <w:jc w:val="left"/>
+        <w:rPr>
+          <w:rFonts w:eastAsia="Calibri" w:cs="Times New Roman" w:eastAsiaTheme="minorHAnsi"/>
+          <w:color w:val="auto"/>
+          <w:kern w:val="0"/>
+          <w:szCs w:val="22"/>
+          <w:lang w:val="pt-BR" w:eastAsia="en-US" w:bidi="ar-SA"/>
+        </w:rPr>
+      </w:pPr>
+      <w:r>
+        <w:rPr>
+          <w:rFonts w:ascii="Times New Roman" w:hAnsi="Times New Roman"/>
+          <w:b w:val="false"/>
+          <w:bCs w:val="false"/>
+          <w:sz w:val="24"/>
+        </w:rPr>
+      </w:r>
+    </w:p>
+    <w:p>
+      <w:pPr>
+        <w:pStyle w:val="Normal"/>
+        <w:jc w:val="left"/>
+        <w:rPr>
+          <w:rFonts w:eastAsia="Calibri" w:cs="Times New Roman" w:eastAsiaTheme="minorHAnsi"/>
+          <w:color w:val="auto"/>
+          <w:kern w:val="0"/>
+          <w:szCs w:val="22"/>
+          <w:lang w:val="pt-BR" w:eastAsia="en-US" w:bidi="ar-SA"/>
+        </w:rPr>
+      </w:pPr>
+      <w:r>
+        <w:rPr>
+          <w:rFonts w:ascii="Times New Roman" w:hAnsi="Times New Roman"/>
+          <w:b w:val="false"/>
+          <w:bCs w:val="false"/>
+          <w:sz w:val="24"/>
+        </w:rPr>
+      </w:r>
+    </w:p>
+    <w:p>
+      <w:pPr>
+        <w:pStyle w:val="Normal"/>
+        <w:jc w:val="left"/>
+        <w:rPr>
+          <w:rFonts w:eastAsia="Calibri" w:cs="Times New Roman" w:eastAsiaTheme="minorHAnsi"/>
+          <w:color w:val="auto"/>
+          <w:kern w:val="0"/>
+          <w:szCs w:val="22"/>
+          <w:lang w:val="pt-BR" w:eastAsia="en-US" w:bidi="ar-SA"/>
+        </w:rPr>
+      </w:pPr>
+      <w:r>
+        <w:rPr>
+          <w:rFonts w:ascii="Times New Roman" w:hAnsi="Times New Roman"/>
+          <w:b w:val="false"/>
+          <w:bCs w:val="false"/>
+          <w:sz w:val="24"/>
+        </w:rPr>
+      </w:r>
+    </w:p>
+    <w:p>
+      <w:pPr>
+        <w:pStyle w:val="Normal"/>
+        <w:jc w:val="left"/>
+        <w:rPr>
+          <w:rFonts w:eastAsia="Calibri" w:cs="Times New Roman" w:eastAsiaTheme="minorHAnsi"/>
+          <w:color w:val="auto"/>
+          <w:kern w:val="0"/>
+          <w:szCs w:val="22"/>
+          <w:lang w:val="pt-BR" w:eastAsia="en-US" w:bidi="ar-SA"/>
+        </w:rPr>
+      </w:pPr>
+      <w:r>
+        <w:rPr>
+          <w:rFonts w:ascii="Times New Roman" w:hAnsi="Times New Roman"/>
+          <w:b w:val="false"/>
+          <w:bCs w:val="false"/>
+          <w:sz w:val="24"/>
+        </w:rPr>
+      </w:r>
+    </w:p>
+    <w:p>
+      <w:pPr>
+        <w:pStyle w:val="Normal"/>
+        <w:jc w:val="left"/>
+        <w:rPr>
+          <w:rFonts w:eastAsia="Calibri" w:cs="Times New Roman" w:eastAsiaTheme="minorHAnsi"/>
+          <w:color w:val="auto"/>
+          <w:kern w:val="0"/>
+          <w:szCs w:val="22"/>
+          <w:lang w:val="pt-BR" w:eastAsia="en-US" w:bidi="ar-SA"/>
+        </w:rPr>
+      </w:pPr>
+      <w:r>
+        <w:rPr>
+          <w:rFonts w:ascii="Times New Roman" w:hAnsi="Times New Roman"/>
+          <w:b w:val="false"/>
+          <w:bCs w:val="false"/>
+          <w:sz w:val="24"/>
+        </w:rPr>
+      </w:r>
+    </w:p>
+    <w:p>
+      <w:pPr>
+        <w:pStyle w:val="Normal"/>
+        <w:jc w:val="left"/>
+        <w:rPr>
+          <w:rFonts w:eastAsia="Calibri" w:cs="Times New Roman" w:eastAsiaTheme="minorHAnsi"/>
+          <w:color w:val="auto"/>
+          <w:kern w:val="0"/>
+          <w:szCs w:val="22"/>
+          <w:lang w:val="pt-BR" w:eastAsia="en-US" w:bidi="ar-SA"/>
+        </w:rPr>
+      </w:pPr>
+      <w:r>
+        <w:rPr>
+          <w:rFonts w:ascii="Times New Roman" w:hAnsi="Times New Roman"/>
+          <w:b w:val="false"/>
+          <w:bCs w:val="false"/>
+          <w:sz w:val="24"/>
+        </w:rPr>
+      </w:r>
+    </w:p>
+    <w:p>
+      <w:pPr>
+        <w:pStyle w:val="Normal"/>
+        <w:jc w:val="left"/>
+        <w:rPr>
+          <w:rFonts w:eastAsia="Calibri" w:cs="Times New Roman" w:eastAsiaTheme="minorHAnsi"/>
+          <w:color w:val="auto"/>
+          <w:kern w:val="0"/>
+          <w:szCs w:val="22"/>
+          <w:lang w:val="pt-BR" w:eastAsia="en-US" w:bidi="ar-SA"/>
+        </w:rPr>
+      </w:pPr>
+      <w:r>
+        <w:rPr>
+          <w:rFonts w:ascii="Times New Roman" w:hAnsi="Times New Roman"/>
+          <w:b w:val="false"/>
+          <w:bCs w:val="false"/>
+          <w:sz w:val="24"/>
+        </w:rPr>
+      </w:r>
+    </w:p>
+    <w:p>
+      <w:pPr>
+        <w:pStyle w:val="Normal"/>
+        <w:jc w:val="left"/>
+        <w:rPr>
+          <w:rFonts w:eastAsia="Calibri" w:cs="Times New Roman" w:eastAsiaTheme="minorHAnsi"/>
+          <w:color w:val="auto"/>
+          <w:kern w:val="0"/>
+          <w:szCs w:val="22"/>
+          <w:lang w:val="pt-BR" w:eastAsia="en-US" w:bidi="ar-SA"/>
+        </w:rPr>
+      </w:pPr>
+      <w:r>
+        <w:rPr>
+          <w:rFonts w:ascii="Times New Roman" w:hAnsi="Times New Roman"/>
+          <w:b w:val="false"/>
+          <w:bCs w:val="false"/>
+          <w:sz w:val="24"/>
+        </w:rPr>
+      </w:r>
+    </w:p>
+    <w:p>
+      <w:pPr>
+        <w:pStyle w:val="Normal"/>
+        <w:jc w:val="left"/>
+        <w:rPr>
+          <w:rFonts w:eastAsia="Calibri" w:cs="Times New Roman" w:eastAsiaTheme="minorHAnsi"/>
+          <w:color w:val="auto"/>
+          <w:kern w:val="0"/>
+          <w:szCs w:val="22"/>
+          <w:lang w:val="pt-BR" w:eastAsia="en-US" w:bidi="ar-SA"/>
+        </w:rPr>
+      </w:pPr>
+      <w:r>
+        <w:rPr>
+          <w:rFonts w:ascii="Times New Roman" w:hAnsi="Times New Roman"/>
+          <w:b w:val="false"/>
+          <w:bCs w:val="false"/>
+          <w:sz w:val="24"/>
+        </w:rPr>
+      </w:r>
+    </w:p>
+    <w:p>
+      <w:pPr>
+        <w:pStyle w:val="Normal"/>
+        <w:jc w:val="left"/>
+        <w:rPr>
+          <w:rFonts w:eastAsia="Calibri" w:cs="Times New Roman" w:eastAsiaTheme="minorHAnsi"/>
+          <w:color w:val="auto"/>
+          <w:kern w:val="0"/>
+          <w:szCs w:val="22"/>
+          <w:lang w:val="pt-BR" w:eastAsia="en-US" w:bidi="ar-SA"/>
+        </w:rPr>
+      </w:pPr>
+      <w:r>
+        <w:rPr>
+          <w:rFonts w:ascii="Times New Roman" w:hAnsi="Times New Roman"/>
+          <w:b w:val="false"/>
+          <w:bCs w:val="false"/>
+          <w:sz w:val="24"/>
+        </w:rPr>
+      </w:r>
+    </w:p>
+    <w:p>
+      <w:pPr>
+        <w:pStyle w:val="Normal"/>
+        <w:jc w:val="left"/>
+        <w:rPr>
+          <w:rFonts w:eastAsia="Calibri" w:cs="Times New Roman" w:eastAsiaTheme="minorHAnsi"/>
+          <w:color w:val="auto"/>
+          <w:kern w:val="0"/>
+          <w:szCs w:val="22"/>
+          <w:lang w:val="pt-BR" w:eastAsia="en-US" w:bidi="ar-SA"/>
+        </w:rPr>
+      </w:pPr>
+      <w:r>
+        <w:rPr>
+          <w:rFonts w:ascii="Times New Roman" w:hAnsi="Times New Roman"/>
+          <w:b w:val="false"/>
+          <w:bCs w:val="false"/>
+          <w:sz w:val="24"/>
+        </w:rPr>
+      </w:r>
+    </w:p>
+    <w:p>
+      <w:pPr>
+        <w:pStyle w:val="Normal"/>
+        <w:jc w:val="left"/>
+        <w:rPr>
+          <w:rFonts w:eastAsia="Calibri" w:cs="Times New Roman" w:eastAsiaTheme="minorHAnsi"/>
+          <w:color w:val="auto"/>
+          <w:kern w:val="0"/>
+          <w:szCs w:val="22"/>
+          <w:lang w:val="pt-BR" w:eastAsia="en-US" w:bidi="ar-SA"/>
+        </w:rPr>
+      </w:pPr>
+      <w:r>
+        <w:rPr>
+          <w:rFonts w:ascii="Times New Roman" w:hAnsi="Times New Roman"/>
+          <w:b w:val="false"/>
+          <w:bCs w:val="false"/>
+          <w:sz w:val="24"/>
+        </w:rPr>
+      </w:r>
+    </w:p>
+    <w:p>
+      <w:pPr>
+        <w:pStyle w:val="Normal"/>
+        <w:jc w:val="left"/>
+        <w:rPr>
+          <w:rFonts w:eastAsia="Calibri" w:cs="Times New Roman" w:eastAsiaTheme="minorHAnsi"/>
+          <w:color w:val="auto"/>
+          <w:kern w:val="0"/>
+          <w:szCs w:val="22"/>
+          <w:lang w:val="pt-BR" w:eastAsia="en-US" w:bidi="ar-SA"/>
+        </w:rPr>
+      </w:pPr>
+      <w:r>
+        <w:rPr>
+          <w:rFonts w:ascii="Times New Roman" w:hAnsi="Times New Roman"/>
+          <w:b w:val="false"/>
+          <w:bCs w:val="false"/>
+          <w:sz w:val="24"/>
+        </w:rPr>
+      </w:r>
+    </w:p>
+    <w:p>
+      <w:pPr>
+        <w:pStyle w:val="Normal"/>
+        <w:jc w:val="left"/>
+        <w:rPr>
+          <w:rFonts w:eastAsia="Calibri" w:cs="Times New Roman" w:eastAsiaTheme="minorHAnsi"/>
+          <w:color w:val="auto"/>
+          <w:kern w:val="0"/>
+          <w:szCs w:val="22"/>
+          <w:lang w:val="pt-BR" w:eastAsia="en-US" w:bidi="ar-SA"/>
+        </w:rPr>
+      </w:pPr>
+      <w:r>
+        <w:rPr>
+          <w:rFonts w:ascii="Times New Roman" w:hAnsi="Times New Roman"/>
+          <w:b w:val="false"/>
+          <w:bCs w:val="false"/>
+          <w:sz w:val="24"/>
+        </w:rPr>
+      </w:r>
+    </w:p>
+    <w:p>
+      <w:pPr>
+        <w:pStyle w:val="Normal"/>
+        <w:jc w:val="left"/>
+        <w:rPr>
+          <w:rFonts w:eastAsia="Calibri" w:cs="Times New Roman" w:eastAsiaTheme="minorHAnsi"/>
+          <w:color w:val="auto"/>
+          <w:kern w:val="0"/>
+          <w:szCs w:val="22"/>
+          <w:lang w:val="pt-BR" w:eastAsia="en-US" w:bidi="ar-SA"/>
+        </w:rPr>
+      </w:pPr>
+      <w:r>
+        <w:rPr>
+          <w:rFonts w:ascii="Times New Roman" w:hAnsi="Times New Roman"/>
+          <w:b w:val="false"/>
+          <w:bCs w:val="false"/>
+          <w:sz w:val="24"/>
+        </w:rPr>
+      </w:r>
+    </w:p>
+    <w:p>
+      <w:pPr>
+        <w:pStyle w:val="Normal"/>
+        <w:jc w:val="left"/>
+        <w:rPr>
+          <w:rFonts w:eastAsia="Calibri" w:cs="Times New Roman" w:eastAsiaTheme="minorHAnsi"/>
+          <w:color w:val="auto"/>
+          <w:kern w:val="0"/>
+          <w:szCs w:val="22"/>
+          <w:lang w:val="pt-BR" w:eastAsia="en-US" w:bidi="ar-SA"/>
+        </w:rPr>
+      </w:pPr>
+      <w:r>
+        <w:rPr>
+          <w:rFonts w:ascii="Times New Roman" w:hAnsi="Times New Roman"/>
+          <w:b w:val="false"/>
+          <w:bCs w:val="false"/>
+          <w:sz w:val="24"/>
+        </w:rPr>
+      </w:r>
+    </w:p>
+    <w:p>
+      <w:pPr>
+        <w:pStyle w:val="Normal"/>
+        <w:jc w:val="center"/>
+        <w:rPr>
+          <w:rFonts w:ascii="Times New Roman" w:hAnsi="Times New Roman"/>
+          <w:b/>
+          <w:b/>
+          <w:bCs/>
+          <w:sz w:val="24"/>
+        </w:rPr>
+      </w:pPr>
+      <w:r>
+        <w:rPr>
+          <w:rFonts w:eastAsia="Calibri" w:cs="Times New Roman" w:ascii="Times New Roman" w:hAnsi="Times New Roman" w:eastAsiaTheme="minorHAnsi"/>
+          <w:b/>
+          <w:bCs/>
+          <w:color w:val="auto"/>
+          <w:kern w:val="0"/>
+          <w:sz w:val="24"/>
+          <w:szCs w:val="22"/>
+          <w:lang w:val="pt-BR" w:eastAsia="en-US" w:bidi="ar-SA"/>
+        </w:rPr>
+        <w:t>TRABALHOS FUTUROS</w:t>
+      </w:r>
+    </w:p>
+    <w:p>
+      <w:pPr>
+        <w:pStyle w:val="Normal"/>
+        <w:jc w:val="center"/>
+        <w:rPr>
+          <w:rFonts w:eastAsia="Calibri" w:cs="Times New Roman" w:eastAsiaTheme="minorHAnsi"/>
+          <w:color w:val="auto"/>
+          <w:kern w:val="0"/>
+          <w:szCs w:val="22"/>
+          <w:lang w:val="pt-BR" w:eastAsia="en-US" w:bidi="ar-SA"/>
+        </w:rPr>
+      </w:pPr>
+      <w:r>
+        <w:rPr>
+          <w:rFonts w:ascii="Times New Roman" w:hAnsi="Times New Roman"/>
+          <w:b/>
+          <w:bCs/>
+          <w:sz w:val="24"/>
+        </w:rPr>
+      </w:r>
+    </w:p>
+    <w:p>
+      <w:pPr>
+        <w:pStyle w:val="Normal"/>
+        <w:jc w:val="left"/>
+        <w:rPr>
+          <w:rFonts w:ascii="Times New Roman" w:hAnsi="Times New Roman"/>
+          <w:b w:val="false"/>
+          <w:b w:val="false"/>
+          <w:bCs w:val="false"/>
+          <w:sz w:val="24"/>
+        </w:rPr>
+      </w:pPr>
+      <w:r>
+        <w:rPr>
+          <w:rFonts w:eastAsia="Calibri" w:cs="Times New Roman" w:ascii="Times New Roman" w:hAnsi="Times New Roman" w:eastAsiaTheme="minorHAnsi"/>
+          <w:b w:val="false"/>
+          <w:bCs w:val="false"/>
+          <w:color w:val="auto"/>
+          <w:kern w:val="0"/>
+          <w:sz w:val="24"/>
+          <w:szCs w:val="22"/>
+          <w:lang w:val="pt-BR" w:eastAsia="en-US" w:bidi="ar-SA"/>
+        </w:rPr>
+        <w:tab/>
+        <w:t>A principal ideia quando se trata do sistema é a expansão do mesmo, visando que novas funcionalidades podem facilitar ainda mais a utilização e a interação com usuário, fazendo com que a gestão financeira pessoal se torne algo mais agradável. Também há a ideia de expansão da aplicação para aplicativos móveis, pois mesmo com a facilidade que o sistema já vai possuir em questão de adaptação para diversos formatos de tela, também têm-se consciência de que uma aplicação mobile pode melhorar ainda mais a experiência do usuário.</w:t>
+      </w:r>
+    </w:p>
+    <w:p>
+      <w:pPr>
+        <w:pStyle w:val="Normal"/>
+        <w:jc w:val="left"/>
+        <w:rPr>
+          <w:rFonts w:eastAsia="Calibri" w:cs="Times New Roman" w:eastAsiaTheme="minorHAnsi"/>
+          <w:color w:val="auto"/>
+          <w:kern w:val="0"/>
+          <w:szCs w:val="22"/>
+          <w:lang w:val="pt-BR" w:eastAsia="en-US" w:bidi="ar-SA"/>
+        </w:rPr>
+      </w:pPr>
+      <w:r>
+        <w:rPr>
+          <w:rFonts w:ascii="Times New Roman" w:hAnsi="Times New Roman"/>
+          <w:b w:val="false"/>
+          <w:bCs w:val="false"/>
+          <w:sz w:val="24"/>
+        </w:rPr>
+      </w:r>
+    </w:p>
+    <w:p>
+      <w:pPr>
+        <w:pStyle w:val="Normal"/>
+        <w:jc w:val="left"/>
+        <w:rPr>
+          <w:rFonts w:eastAsia="Calibri" w:cs="Times New Roman" w:eastAsiaTheme="minorHAnsi"/>
+          <w:color w:val="auto"/>
+          <w:kern w:val="0"/>
+          <w:szCs w:val="22"/>
+          <w:lang w:val="pt-BR" w:eastAsia="en-US" w:bidi="ar-SA"/>
+        </w:rPr>
+      </w:pPr>
+      <w:r>
+        <w:rPr>
+          <w:rFonts w:ascii="Times New Roman" w:hAnsi="Times New Roman"/>
+          <w:b w:val="false"/>
+          <w:bCs w:val="false"/>
+          <w:sz w:val="24"/>
+        </w:rPr>
+      </w:r>
+    </w:p>
+    <w:p>
+      <w:pPr>
+        <w:pStyle w:val="Normal"/>
+        <w:jc w:val="left"/>
+        <w:rPr>
+          <w:rFonts w:eastAsia="Calibri" w:cs="Times New Roman" w:eastAsiaTheme="minorHAnsi"/>
+          <w:color w:val="auto"/>
+          <w:kern w:val="0"/>
+          <w:szCs w:val="22"/>
+          <w:lang w:val="pt-BR" w:eastAsia="en-US" w:bidi="ar-SA"/>
+        </w:rPr>
+      </w:pPr>
+      <w:r>
+        <w:rPr>
+          <w:rFonts w:ascii="Times New Roman" w:hAnsi="Times New Roman"/>
+          <w:b w:val="false"/>
+          <w:bCs w:val="false"/>
+          <w:sz w:val="24"/>
+        </w:rPr>
+      </w:r>
+    </w:p>
+    <w:p>
+      <w:pPr>
+        <w:pStyle w:val="Normal"/>
+        <w:jc w:val="left"/>
+        <w:rPr>
+          <w:rFonts w:eastAsia="Calibri" w:cs="Times New Roman" w:eastAsiaTheme="minorHAnsi"/>
+          <w:color w:val="auto"/>
+          <w:kern w:val="0"/>
+          <w:szCs w:val="22"/>
+          <w:lang w:val="pt-BR" w:eastAsia="en-US" w:bidi="ar-SA"/>
+        </w:rPr>
+      </w:pPr>
+      <w:r>
+        <w:rPr>
+          <w:rFonts w:ascii="Times New Roman" w:hAnsi="Times New Roman"/>
+          <w:b w:val="false"/>
+          <w:bCs w:val="false"/>
+          <w:sz w:val="24"/>
+        </w:rPr>
+      </w:r>
+    </w:p>
+    <w:p>
+      <w:pPr>
+        <w:pStyle w:val="Normal"/>
+        <w:jc w:val="left"/>
+        <w:rPr>
+          <w:rFonts w:eastAsia="Calibri" w:cs="Times New Roman" w:eastAsiaTheme="minorHAnsi"/>
+          <w:color w:val="auto"/>
+          <w:kern w:val="0"/>
+          <w:szCs w:val="22"/>
+          <w:lang w:val="pt-BR" w:eastAsia="en-US" w:bidi="ar-SA"/>
+        </w:rPr>
+      </w:pPr>
+      <w:r>
+        <w:rPr>
+          <w:rFonts w:ascii="Times New Roman" w:hAnsi="Times New Roman"/>
+          <w:b w:val="false"/>
+          <w:bCs w:val="false"/>
+          <w:sz w:val="24"/>
+        </w:rPr>
+      </w:r>
+    </w:p>
+    <w:p>
+      <w:pPr>
+        <w:pStyle w:val="Normal"/>
+        <w:jc w:val="left"/>
+        <w:rPr>
+          <w:rFonts w:eastAsia="Calibri" w:cs="Times New Roman" w:eastAsiaTheme="minorHAnsi"/>
+          <w:color w:val="auto"/>
+          <w:kern w:val="0"/>
+          <w:szCs w:val="22"/>
+          <w:lang w:val="pt-BR" w:eastAsia="en-US" w:bidi="ar-SA"/>
+        </w:rPr>
+      </w:pPr>
+      <w:r>
+        <w:rPr>
+          <w:rFonts w:ascii="Times New Roman" w:hAnsi="Times New Roman"/>
+          <w:b w:val="false"/>
+          <w:bCs w:val="false"/>
+          <w:sz w:val="24"/>
+        </w:rPr>
+      </w:r>
+    </w:p>
+    <w:p>
+      <w:pPr>
+        <w:pStyle w:val="Normal"/>
+        <w:jc w:val="left"/>
+        <w:rPr>
+          <w:rFonts w:eastAsia="Calibri" w:cs="Times New Roman" w:eastAsiaTheme="minorHAnsi"/>
+          <w:color w:val="auto"/>
+          <w:kern w:val="0"/>
+          <w:szCs w:val="22"/>
+          <w:lang w:val="pt-BR" w:eastAsia="en-US" w:bidi="ar-SA"/>
+        </w:rPr>
+      </w:pPr>
+      <w:r>
+        <w:rPr>
+          <w:rFonts w:ascii="Times New Roman" w:hAnsi="Times New Roman"/>
+          <w:b w:val="false"/>
+          <w:bCs w:val="false"/>
+          <w:sz w:val="24"/>
+        </w:rPr>
+      </w:r>
+    </w:p>
+    <w:p>
+      <w:pPr>
+        <w:pStyle w:val="Normal"/>
+        <w:jc w:val="left"/>
+        <w:rPr>
+          <w:rFonts w:eastAsia="Calibri" w:cs="Times New Roman" w:eastAsiaTheme="minorHAnsi"/>
+          <w:color w:val="auto"/>
+          <w:kern w:val="0"/>
+          <w:szCs w:val="22"/>
+          <w:lang w:val="pt-BR" w:eastAsia="en-US" w:bidi="ar-SA"/>
+        </w:rPr>
+      </w:pPr>
+      <w:r>
+        <w:rPr>
+          <w:rFonts w:ascii="Times New Roman" w:hAnsi="Times New Roman"/>
+          <w:b w:val="false"/>
+          <w:bCs w:val="false"/>
+          <w:sz w:val="24"/>
+        </w:rPr>
+      </w:r>
+    </w:p>
+    <w:p>
+      <w:pPr>
+        <w:pStyle w:val="Normal"/>
+        <w:jc w:val="left"/>
+        <w:rPr>
+          <w:rFonts w:eastAsia="Calibri" w:cs="Times New Roman" w:eastAsiaTheme="minorHAnsi"/>
+          <w:color w:val="auto"/>
+          <w:kern w:val="0"/>
+          <w:szCs w:val="22"/>
+          <w:lang w:val="pt-BR" w:eastAsia="en-US" w:bidi="ar-SA"/>
+        </w:rPr>
+      </w:pPr>
+      <w:r>
+        <w:rPr>
+          <w:rFonts w:ascii="Times New Roman" w:hAnsi="Times New Roman"/>
+          <w:b w:val="false"/>
+          <w:bCs w:val="false"/>
+          <w:sz w:val="24"/>
+        </w:rPr>
+      </w:r>
+    </w:p>
+    <w:p>
+      <w:pPr>
+        <w:pStyle w:val="Normal"/>
+        <w:jc w:val="left"/>
+        <w:rPr>
+          <w:rFonts w:eastAsia="Calibri" w:cs="Times New Roman" w:eastAsiaTheme="minorHAnsi"/>
+          <w:color w:val="auto"/>
+          <w:kern w:val="0"/>
+          <w:szCs w:val="22"/>
+          <w:lang w:val="pt-BR" w:eastAsia="en-US" w:bidi="ar-SA"/>
+        </w:rPr>
+      </w:pPr>
+      <w:r>
+        <w:rPr>
+          <w:rFonts w:ascii="Times New Roman" w:hAnsi="Times New Roman"/>
+          <w:b w:val="false"/>
+          <w:bCs w:val="false"/>
+          <w:sz w:val="24"/>
+        </w:rPr>
+      </w:r>
+    </w:p>
+    <w:p>
+      <w:pPr>
+        <w:pStyle w:val="Normal"/>
+        <w:jc w:val="left"/>
+        <w:rPr>
+          <w:rFonts w:eastAsia="Calibri" w:cs="Times New Roman" w:eastAsiaTheme="minorHAnsi"/>
+          <w:color w:val="auto"/>
+          <w:kern w:val="0"/>
+          <w:szCs w:val="22"/>
+          <w:lang w:val="pt-BR" w:eastAsia="en-US" w:bidi="ar-SA"/>
+        </w:rPr>
+      </w:pPr>
+      <w:r>
+        <w:rPr>
+          <w:rFonts w:ascii="Times New Roman" w:hAnsi="Times New Roman"/>
+          <w:b w:val="false"/>
+          <w:bCs w:val="false"/>
+          <w:sz w:val="24"/>
+        </w:rPr>
+      </w:r>
+    </w:p>
+    <w:p>
+      <w:pPr>
+        <w:pStyle w:val="Normal"/>
+        <w:jc w:val="left"/>
+        <w:rPr>
+          <w:rFonts w:eastAsia="Calibri" w:cs="Times New Roman" w:eastAsiaTheme="minorHAnsi"/>
+          <w:color w:val="auto"/>
+          <w:kern w:val="0"/>
+          <w:szCs w:val="22"/>
+          <w:lang w:val="pt-BR" w:eastAsia="en-US" w:bidi="ar-SA"/>
+        </w:rPr>
+      </w:pPr>
+      <w:r>
+        <w:rPr>
+          <w:rFonts w:ascii="Times New Roman" w:hAnsi="Times New Roman"/>
+          <w:b w:val="false"/>
+          <w:bCs w:val="false"/>
+          <w:sz w:val="24"/>
+        </w:rPr>
+      </w:r>
+    </w:p>
+    <w:p>
+      <w:pPr>
+        <w:pStyle w:val="Normal"/>
+        <w:jc w:val="left"/>
+        <w:rPr>
+          <w:rFonts w:eastAsia="Calibri" w:cs="Times New Roman" w:eastAsiaTheme="minorHAnsi"/>
+          <w:color w:val="auto"/>
+          <w:kern w:val="0"/>
+          <w:szCs w:val="22"/>
+          <w:lang w:val="pt-BR" w:eastAsia="en-US" w:bidi="ar-SA"/>
+        </w:rPr>
+      </w:pPr>
+      <w:r>
+        <w:rPr>
+          <w:rFonts w:ascii="Times New Roman" w:hAnsi="Times New Roman"/>
+          <w:b w:val="false"/>
+          <w:bCs w:val="false"/>
+          <w:sz w:val="24"/>
+        </w:rPr>
+      </w:r>
+    </w:p>
+    <w:p>
+      <w:pPr>
+        <w:pStyle w:val="Normal"/>
+        <w:jc w:val="left"/>
+        <w:rPr>
+          <w:rFonts w:eastAsia="Calibri" w:cs="Times New Roman" w:eastAsiaTheme="minorHAnsi"/>
+          <w:color w:val="auto"/>
+          <w:kern w:val="0"/>
+          <w:szCs w:val="22"/>
+          <w:lang w:val="pt-BR" w:eastAsia="en-US" w:bidi="ar-SA"/>
+        </w:rPr>
+      </w:pPr>
+      <w:r>
+        <w:rPr>
+          <w:rFonts w:ascii="Times New Roman" w:hAnsi="Times New Roman"/>
+          <w:b w:val="false"/>
+          <w:bCs w:val="false"/>
+          <w:sz w:val="24"/>
+        </w:rPr>
+      </w:r>
+    </w:p>
+    <w:p>
+      <w:pPr>
+        <w:pStyle w:val="Normal"/>
+        <w:jc w:val="left"/>
+        <w:rPr>
+          <w:rFonts w:eastAsia="Calibri" w:cs="Times New Roman" w:eastAsiaTheme="minorHAnsi"/>
+          <w:color w:val="auto"/>
+          <w:kern w:val="0"/>
+          <w:szCs w:val="22"/>
+          <w:lang w:val="pt-BR" w:eastAsia="en-US" w:bidi="ar-SA"/>
+        </w:rPr>
+      </w:pPr>
+      <w:r>
+        <w:rPr>
+          <w:rFonts w:ascii="Times New Roman" w:hAnsi="Times New Roman"/>
+          <w:b w:val="false"/>
+          <w:bCs w:val="false"/>
+          <w:sz w:val="24"/>
+        </w:rPr>
+      </w:r>
+    </w:p>
+    <w:p>
+      <w:pPr>
+        <w:pStyle w:val="Normal"/>
+        <w:jc w:val="left"/>
+        <w:rPr>
+          <w:rFonts w:eastAsia="Calibri" w:cs="Times New Roman" w:eastAsiaTheme="minorHAnsi"/>
+          <w:color w:val="auto"/>
+          <w:kern w:val="0"/>
+          <w:szCs w:val="22"/>
+          <w:lang w:val="pt-BR" w:eastAsia="en-US" w:bidi="ar-SA"/>
+        </w:rPr>
+      </w:pPr>
+      <w:r>
+        <w:rPr>
+          <w:rFonts w:ascii="Times New Roman" w:hAnsi="Times New Roman"/>
+          <w:b w:val="false"/>
+          <w:bCs w:val="false"/>
+          <w:sz w:val="24"/>
+        </w:rPr>
+      </w:r>
+    </w:p>
+    <w:p>
+      <w:pPr>
+        <w:pStyle w:val="Normal"/>
+        <w:jc w:val="left"/>
+        <w:rPr>
+          <w:rFonts w:eastAsia="Calibri" w:cs="Times New Roman" w:eastAsiaTheme="minorHAnsi"/>
+          <w:color w:val="auto"/>
+          <w:kern w:val="0"/>
+          <w:szCs w:val="22"/>
+          <w:lang w:val="pt-BR" w:eastAsia="en-US" w:bidi="ar-SA"/>
+        </w:rPr>
+      </w:pPr>
+      <w:r>
+        <w:rPr>
+          <w:rFonts w:ascii="Times New Roman" w:hAnsi="Times New Roman"/>
+          <w:b w:val="false"/>
+          <w:bCs w:val="false"/>
+          <w:sz w:val="24"/>
+        </w:rPr>
+      </w:r>
+    </w:p>
+    <w:p>
+      <w:pPr>
+        <w:pStyle w:val="Normal"/>
+        <w:jc w:val="left"/>
+        <w:rPr>
+          <w:rFonts w:eastAsia="Calibri" w:cs="Times New Roman" w:eastAsiaTheme="minorHAnsi"/>
+          <w:color w:val="auto"/>
+          <w:kern w:val="0"/>
+          <w:szCs w:val="22"/>
+          <w:lang w:val="pt-BR" w:eastAsia="en-US" w:bidi="ar-SA"/>
+        </w:rPr>
+      </w:pPr>
+      <w:r>
+        <w:rPr>
+          <w:rFonts w:ascii="Times New Roman" w:hAnsi="Times New Roman"/>
+          <w:b w:val="false"/>
+          <w:bCs w:val="false"/>
+          <w:sz w:val="24"/>
+        </w:rPr>
+      </w:r>
+    </w:p>
+    <w:p>
+      <w:pPr>
+        <w:pStyle w:val="Normal"/>
+        <w:jc w:val="left"/>
+        <w:rPr>
+          <w:rFonts w:eastAsia="Calibri" w:cs="Times New Roman" w:eastAsiaTheme="minorHAnsi"/>
+          <w:color w:val="auto"/>
+          <w:kern w:val="0"/>
+          <w:szCs w:val="22"/>
+          <w:lang w:val="pt-BR" w:eastAsia="en-US" w:bidi="ar-SA"/>
+        </w:rPr>
+      </w:pPr>
+      <w:r>
+        <w:rPr>
+          <w:rFonts w:ascii="Times New Roman" w:hAnsi="Times New Roman"/>
+          <w:b w:val="false"/>
+          <w:bCs w:val="false"/>
+          <w:sz w:val="24"/>
+        </w:rPr>
+      </w:r>
+    </w:p>
+    <w:p>
+      <w:pPr>
+        <w:pStyle w:val="Normal"/>
+        <w:jc w:val="left"/>
+        <w:rPr>
+          <w:rFonts w:eastAsia="Calibri" w:cs="Times New Roman" w:eastAsiaTheme="minorHAnsi"/>
+          <w:color w:val="auto"/>
+          <w:kern w:val="0"/>
+          <w:szCs w:val="22"/>
+          <w:lang w:val="pt-BR" w:eastAsia="en-US" w:bidi="ar-SA"/>
+        </w:rPr>
+      </w:pPr>
+      <w:r>
+        <w:rPr>
+          <w:rFonts w:ascii="Times New Roman" w:hAnsi="Times New Roman"/>
+          <w:b w:val="false"/>
+          <w:bCs w:val="false"/>
+          <w:sz w:val="24"/>
+        </w:rPr>
+      </w:r>
+    </w:p>
+    <w:p>
+      <w:pPr>
+        <w:pStyle w:val="Normal"/>
+        <w:jc w:val="center"/>
+        <w:rPr>
+          <w:rFonts w:ascii="Times New Roman" w:hAnsi="Times New Roman"/>
           <w:sz w:val="24"/>
         </w:rPr>
       </w:pPr>
@@ -8442,7 +9713,7 @@
           <w:rFonts w:ascii="Times New Roman" w:hAnsi="Times New Roman"/>
           <w:sz w:val="24"/>
         </w:rPr>
-        <w:t xml:space="preserve">64 vantagens do Node.js que provam sua grandiosidade, 06 abr. 2022. Disponível em &lt; </w:t>
+        <w:t xml:space="preserve">64 vantagens do Node.js que provam sua grandiosidade, 06 abr. 2022. Disponível em &lt;/watch?v=mfrz_kDRPNk </w:t>
       </w:r>
       <w:r>
         <w:fldChar w:fldCharType="begin"/>
@@ -8497,7 +9768,7 @@
         <w:rPr/>
         <w:t xml:space="preserve">MDN web docs. Introdução ao JavaScript, 11 nov. 2021. Disponível em:&lt; </w:t>
       </w:r>
-      <w:hyperlink r:id="rId4">
+      <w:hyperlink r:id="rId6">
         <w:r>
           <w:rPr>
             <w:rStyle w:val="LinkdaInternet"/>
@@ -8525,7 +9796,7 @@
         </w:rPr>
         <w:t xml:space="preserve">MongoDB, Disponível em:&lt; </w:t>
       </w:r>
-      <w:hyperlink r:id="rId5">
+      <w:hyperlink r:id="rId7">
         <w:r>
           <w:rPr>
             <w:rStyle w:val="LinkdaInternet"/>
@@ -8560,7 +9831,7 @@
         </w:rPr>
         <w:t xml:space="preserve">Bernadette Farias Lóscio, Hélio Rodrigues de Oliveira, Jonas César de Sousa Pontes. Disponível em: &lt; </w:t>
       </w:r>
-      <w:hyperlink r:id="rId6">
+      <w:hyperlink r:id="rId8">
         <w:r>
           <w:rPr>
             <w:rStyle w:val="LinkdaInternet"/>
@@ -8619,7 +9890,7 @@
         </w:rPr>
         <w:t xml:space="preserve"> Disponível em &lt; </w:t>
       </w:r>
-      <w:hyperlink r:id="rId7">
+      <w:hyperlink r:id="rId9">
         <w:r>
           <w:rPr>
             <w:rStyle w:val="LinkdaInternet"/>
@@ -8677,7 +9948,7 @@
         </w:rPr>
         <w:t xml:space="preserve">. Disponível em &lt; </w:t>
       </w:r>
-      <w:hyperlink r:id="rId8">
+      <w:hyperlink r:id="rId10">
         <w:r>
           <w:rPr>
             <w:rStyle w:val="LinkdaInternet"/>
@@ -8733,7 +10004,7 @@
         </w:rPr>
         <w:t xml:space="preserve">. Disponível em &lt; </w:t>
       </w:r>
-      <w:hyperlink r:id="rId9">
+      <w:hyperlink r:id="rId11">
         <w:r>
           <w:rPr>
             <w:rStyle w:val="LinkdaInternet"/>

</xml_diff>

<commit_message>
:bug: fix - correção de erros de paragrafação :fire:
</commit_message>
<xml_diff>
--- a/documentacao/final-doc/documento-final-renata.docx
+++ b/documentacao/final-doc/documento-final-renata.docx
@@ -403,7 +403,7 @@
         <mc:AlternateContent>
           <mc:Choice Requires="wps">
             <w:drawing>
-              <wp:anchor behindDoc="0" distT="45720" distB="45720" distL="114300" distR="118110" simplePos="0" locked="0" layoutInCell="0" allowOverlap="1" relativeHeight="2">
+              <wp:anchor behindDoc="0" distT="45720" distB="45720" distL="114300" distR="118110" simplePos="0" locked="0" layoutInCell="0" allowOverlap="1" relativeHeight="4">
                 <wp:simplePos x="0" y="0"/>
                 <wp:positionH relativeFrom="margin">
                   <wp:align>center</wp:align>
@@ -1228,7 +1228,7 @@
         <mc:AlternateContent>
           <mc:Choice Requires="wps">
             <w:drawing>
-              <wp:anchor behindDoc="0" distT="45720" distB="45720" distL="114300" distR="118110" simplePos="0" locked="0" layoutInCell="0" allowOverlap="1" relativeHeight="6" wp14:anchorId="1E6B74A8">
+              <wp:anchor behindDoc="0" distT="45720" distB="45720" distL="114300" distR="118110" simplePos="0" locked="0" layoutInCell="0" allowOverlap="1" relativeHeight="8" wp14:anchorId="1E6B74A8">
                 <wp:simplePos x="0" y="0"/>
                 <wp:positionH relativeFrom="margin">
                   <wp:align>center</wp:align>
@@ -2890,158 +2890,6 @@
       <w:pPr>
         <w:pStyle w:val="Normal"/>
         <w:spacing w:lineRule="auto" w:line="360"/>
-        <w:ind w:firstLine="709"/>
-        <w:rPr>
-          <w:rFonts w:ascii="Times New Roman" w:hAnsi="Times New Roman"/>
-          <w:sz w:val="24"/>
-          <w:szCs w:val="24"/>
-        </w:rPr>
-      </w:pPr>
-      <w:r>
-        <w:rPr>
-          <w:rFonts w:ascii="Times New Roman" w:hAnsi="Times New Roman"/>
-          <w:sz w:val="24"/>
-          <w:szCs w:val="24"/>
-        </w:rPr>
-      </w:r>
-    </w:p>
-    <w:p>
-      <w:pPr>
-        <w:pStyle w:val="Normal"/>
-        <w:spacing w:lineRule="auto" w:line="360"/>
-        <w:ind w:firstLine="709"/>
-        <w:rPr>
-          <w:rFonts w:ascii="Times New Roman" w:hAnsi="Times New Roman"/>
-          <w:sz w:val="24"/>
-          <w:szCs w:val="24"/>
-        </w:rPr>
-      </w:pPr>
-      <w:r>
-        <w:rPr>
-          <w:rFonts w:ascii="Times New Roman" w:hAnsi="Times New Roman"/>
-          <w:sz w:val="24"/>
-          <w:szCs w:val="24"/>
-        </w:rPr>
-      </w:r>
-    </w:p>
-    <w:p>
-      <w:pPr>
-        <w:pStyle w:val="Normal"/>
-        <w:spacing w:lineRule="auto" w:line="360"/>
-        <w:ind w:firstLine="709"/>
-        <w:rPr>
-          <w:rFonts w:ascii="Times New Roman" w:hAnsi="Times New Roman"/>
-          <w:sz w:val="24"/>
-          <w:szCs w:val="24"/>
-        </w:rPr>
-      </w:pPr>
-      <w:r>
-        <w:rPr>
-          <w:rFonts w:ascii="Times New Roman" w:hAnsi="Times New Roman"/>
-          <w:sz w:val="24"/>
-          <w:szCs w:val="24"/>
-        </w:rPr>
-      </w:r>
-    </w:p>
-    <w:p>
-      <w:pPr>
-        <w:pStyle w:val="Normal"/>
-        <w:spacing w:lineRule="auto" w:line="360"/>
-        <w:ind w:firstLine="709"/>
-        <w:rPr>
-          <w:rFonts w:ascii="Times New Roman" w:hAnsi="Times New Roman"/>
-          <w:sz w:val="24"/>
-          <w:szCs w:val="24"/>
-        </w:rPr>
-      </w:pPr>
-      <w:r>
-        <w:rPr>
-          <w:rFonts w:ascii="Times New Roman" w:hAnsi="Times New Roman"/>
-          <w:sz w:val="24"/>
-          <w:szCs w:val="24"/>
-        </w:rPr>
-      </w:r>
-    </w:p>
-    <w:p>
-      <w:pPr>
-        <w:pStyle w:val="Normal"/>
-        <w:spacing w:lineRule="auto" w:line="360"/>
-        <w:ind w:firstLine="709"/>
-        <w:rPr>
-          <w:rFonts w:ascii="Times New Roman" w:hAnsi="Times New Roman"/>
-          <w:sz w:val="24"/>
-          <w:szCs w:val="24"/>
-        </w:rPr>
-      </w:pPr>
-      <w:r>
-        <w:rPr>
-          <w:rFonts w:ascii="Times New Roman" w:hAnsi="Times New Roman"/>
-          <w:sz w:val="24"/>
-          <w:szCs w:val="24"/>
-        </w:rPr>
-      </w:r>
-    </w:p>
-    <w:p>
-      <w:pPr>
-        <w:pStyle w:val="Normal"/>
-        <w:spacing w:lineRule="auto" w:line="360"/>
-        <w:ind w:firstLine="709"/>
-        <w:rPr>
-          <w:rFonts w:ascii="Times New Roman" w:hAnsi="Times New Roman"/>
-          <w:sz w:val="24"/>
-          <w:szCs w:val="24"/>
-        </w:rPr>
-      </w:pPr>
-      <w:r>
-        <w:rPr>
-          <w:rFonts w:ascii="Times New Roman" w:hAnsi="Times New Roman"/>
-          <w:sz w:val="24"/>
-          <w:szCs w:val="24"/>
-        </w:rPr>
-      </w:r>
-    </w:p>
-    <w:p>
-      <w:pPr>
-        <w:pStyle w:val="Normal"/>
-        <w:spacing w:lineRule="auto" w:line="360"/>
-        <w:ind w:firstLine="709"/>
-        <w:rPr>
-          <w:rFonts w:ascii="Times New Roman" w:hAnsi="Times New Roman"/>
-          <w:sz w:val="24"/>
-          <w:szCs w:val="24"/>
-        </w:rPr>
-      </w:pPr>
-      <w:r>
-        <w:rPr>
-          <w:rFonts w:ascii="Times New Roman" w:hAnsi="Times New Roman"/>
-          <w:sz w:val="24"/>
-          <w:szCs w:val="24"/>
-        </w:rPr>
-      </w:r>
-    </w:p>
-    <w:p>
-      <w:pPr>
-        <w:pStyle w:val="Normal"/>
-        <w:spacing w:lineRule="auto" w:line="360"/>
-        <w:ind w:firstLine="709"/>
-        <w:rPr>
-          <w:rFonts w:ascii="Times New Roman" w:hAnsi="Times New Roman"/>
-          <w:sz w:val="24"/>
-          <w:szCs w:val="24"/>
-        </w:rPr>
-      </w:pPr>
-      <w:r>
-        <w:rPr>
-          <w:rFonts w:ascii="Times New Roman" w:hAnsi="Times New Roman"/>
-          <w:sz w:val="24"/>
-          <w:szCs w:val="24"/>
-        </w:rPr>
-      </w:r>
-    </w:p>
-    <w:p>
-      <w:pPr>
-        <w:pStyle w:val="Normal"/>
-        <w:spacing w:lineRule="auto" w:line="360"/>
         <w:rPr>
           <w:rFonts w:ascii="Times New Roman" w:hAnsi="Times New Roman"/>
           <w:b/>
@@ -3378,6 +3226,195 @@
           <w:lang w:eastAsia="pt-BR"/>
         </w:rPr>
         <w:t xml:space="preserve">sendo essas características a Escalabilidade Horizontal, Esquema Flexível, Suporte a replicação, API Simples para acesso aos dados, Consistência eventual. </w:t>
+      </w:r>
+    </w:p>
+    <w:p>
+      <w:pPr>
+        <w:pStyle w:val="Normal"/>
+        <w:spacing w:lineRule="auto" w:line="259" w:before="0" w:after="160"/>
+        <w:rPr>
+          <w:rFonts w:ascii="Times New Roman" w:hAnsi="Times New Roman"/>
+          <w:b/>
+          <w:b/>
+          <w:sz w:val="24"/>
+          <w:szCs w:val="24"/>
+        </w:rPr>
+      </w:pPr>
+      <w:r>
+        <w:rPr>
+          <w:rFonts w:ascii="Times New Roman" w:hAnsi="Times New Roman"/>
+          <w:b/>
+          <w:sz w:val="24"/>
+          <w:szCs w:val="24"/>
+        </w:rPr>
+      </w:r>
+    </w:p>
+    <w:p>
+      <w:pPr>
+        <w:pStyle w:val="Normal"/>
+        <w:spacing w:lineRule="auto" w:line="259" w:before="0" w:after="160"/>
+        <w:rPr>
+          <w:rFonts w:ascii="Times New Roman" w:hAnsi="Times New Roman"/>
+          <w:b/>
+          <w:b/>
+          <w:sz w:val="24"/>
+          <w:szCs w:val="24"/>
+        </w:rPr>
+      </w:pPr>
+      <w:r>
+        <w:rPr>
+          <w:rFonts w:ascii="Times New Roman" w:hAnsi="Times New Roman"/>
+          <w:b/>
+          <w:sz w:val="24"/>
+          <w:szCs w:val="24"/>
+        </w:rPr>
+      </w:r>
+    </w:p>
+    <w:p>
+      <w:pPr>
+        <w:pStyle w:val="Normal"/>
+        <w:spacing w:lineRule="auto" w:line="259" w:before="0" w:after="160"/>
+        <w:rPr>
+          <w:rFonts w:ascii="Times New Roman" w:hAnsi="Times New Roman"/>
+          <w:b/>
+          <w:b/>
+          <w:sz w:val="24"/>
+          <w:szCs w:val="24"/>
+        </w:rPr>
+      </w:pPr>
+      <w:r>
+        <w:rPr>
+          <w:rFonts w:ascii="Times New Roman" w:hAnsi="Times New Roman"/>
+          <w:b/>
+          <w:sz w:val="24"/>
+          <w:szCs w:val="24"/>
+        </w:rPr>
+      </w:r>
+    </w:p>
+    <w:p>
+      <w:pPr>
+        <w:pStyle w:val="Normal"/>
+        <w:spacing w:lineRule="auto" w:line="259" w:before="0" w:after="160"/>
+        <w:rPr>
+          <w:rFonts w:ascii="Times New Roman" w:hAnsi="Times New Roman"/>
+          <w:b/>
+          <w:b/>
+          <w:sz w:val="24"/>
+          <w:szCs w:val="24"/>
+        </w:rPr>
+      </w:pPr>
+      <w:r>
+        <w:rPr>
+          <w:rFonts w:ascii="Times New Roman" w:hAnsi="Times New Roman"/>
+          <w:b/>
+          <w:sz w:val="24"/>
+          <w:szCs w:val="24"/>
+        </w:rPr>
+      </w:r>
+    </w:p>
+    <w:p>
+      <w:pPr>
+        <w:pStyle w:val="Normal"/>
+        <w:spacing w:lineRule="auto" w:line="259" w:before="0" w:after="160"/>
+        <w:rPr>
+          <w:rFonts w:ascii="Times New Roman" w:hAnsi="Times New Roman"/>
+          <w:b/>
+          <w:b/>
+          <w:sz w:val="24"/>
+          <w:szCs w:val="24"/>
+        </w:rPr>
+      </w:pPr>
+      <w:r>
+        <w:rPr>
+          <w:rFonts w:ascii="Times New Roman" w:hAnsi="Times New Roman"/>
+          <w:b/>
+          <w:sz w:val="24"/>
+          <w:szCs w:val="24"/>
+        </w:rPr>
+      </w:r>
+    </w:p>
+    <w:p>
+      <w:pPr>
+        <w:pStyle w:val="Normal"/>
+        <w:spacing w:lineRule="auto" w:line="259" w:before="0" w:after="160"/>
+        <w:rPr>
+          <w:rFonts w:ascii="Times New Roman" w:hAnsi="Times New Roman"/>
+          <w:b/>
+          <w:b/>
+          <w:sz w:val="24"/>
+          <w:szCs w:val="24"/>
+        </w:rPr>
+      </w:pPr>
+      <w:r>
+        <w:rPr>
+          <w:rFonts w:ascii="Times New Roman" w:hAnsi="Times New Roman"/>
+          <w:b/>
+          <w:sz w:val="24"/>
+          <w:szCs w:val="24"/>
+        </w:rPr>
+      </w:r>
+    </w:p>
+    <w:p>
+      <w:pPr>
+        <w:pStyle w:val="Normal"/>
+        <w:spacing w:lineRule="auto" w:line="259" w:before="0" w:after="160"/>
+        <w:rPr>
+          <w:rFonts w:ascii="Times New Roman" w:hAnsi="Times New Roman"/>
+          <w:b/>
+          <w:b/>
+          <w:sz w:val="24"/>
+          <w:szCs w:val="24"/>
+        </w:rPr>
+      </w:pPr>
+      <w:r>
+        <w:rPr>
+          <w:rFonts w:ascii="Times New Roman" w:hAnsi="Times New Roman"/>
+          <w:b/>
+          <w:sz w:val="24"/>
+          <w:szCs w:val="24"/>
+        </w:rPr>
+      </w:r>
+    </w:p>
+    <w:p>
+      <w:pPr>
+        <w:pStyle w:val="Normal"/>
+        <w:spacing w:lineRule="auto" w:line="259" w:before="0" w:after="160"/>
+        <w:rPr>
+          <w:rFonts w:ascii="Times New Roman" w:hAnsi="Times New Roman"/>
+          <w:b/>
+          <w:b/>
+          <w:sz w:val="24"/>
+          <w:szCs w:val="24"/>
+        </w:rPr>
+      </w:pPr>
+      <w:r>
+        <w:rPr>
+          <w:rFonts w:ascii="Times New Roman" w:hAnsi="Times New Roman"/>
+          <w:b/>
+          <w:sz w:val="24"/>
+          <w:szCs w:val="24"/>
+        </w:rPr>
+      </w:r>
+    </w:p>
+    <w:p>
+      <w:pPr>
+        <w:pStyle w:val="Normal"/>
+        <w:spacing w:lineRule="auto" w:line="259" w:before="0" w:after="160"/>
+        <w:rPr>
+          <w:rFonts w:ascii="Times New Roman" w:hAnsi="Times New Roman"/>
+          <w:b/>
+          <w:b/>
+          <w:sz w:val="24"/>
+          <w:szCs w:val="24"/>
+        </w:rPr>
+      </w:pPr>
+      <w:r>
+        <w:rPr>
+          <w:rFonts w:ascii="Times New Roman" w:hAnsi="Times New Roman"/>
+          <w:b/>
+          <w:sz w:val="24"/>
+          <w:szCs w:val="24"/>
+        </w:rPr>
       </w:r>
     </w:p>
     <w:p>
@@ -6357,13 +6394,13 @@
               <w:rPr>
                 <w:b/>
                 <w:b/>
-                <w:sz w:val="24"/>
-                <w:szCs w:val="24"/>
+                <w:bCs/>
               </w:rPr>
             </w:pPr>
             <w:r>
               <w:rPr>
                 <w:b/>
+                <w:bCs/>
                 <w:kern w:val="0"/>
                 <w:sz w:val="24"/>
                 <w:szCs w:val="24"/>
@@ -7444,7 +7481,7 @@
           <w:szCs w:val="24"/>
         </w:rPr>
         <w:drawing>
-          <wp:anchor behindDoc="0" distT="0" distB="0" distL="0" distR="0" simplePos="0" locked="0" layoutInCell="0" allowOverlap="1" relativeHeight="4">
+          <wp:anchor behindDoc="0" distT="0" distB="0" distL="0" distR="0" simplePos="0" locked="0" layoutInCell="0" allowOverlap="1" relativeHeight="6">
             <wp:simplePos x="0" y="0"/>
             <wp:positionH relativeFrom="page">
               <wp:posOffset>659130</wp:posOffset>
@@ -7917,26 +7954,24 @@
       </w:pPr>
       <w:r>
         <w:rPr>
-          <w:rFonts w:ascii="Times New Roman" w:hAnsi="Times New Roman"/>
-          <w:b/>
-          <w:bCs/>
-          <w:sz w:val="24"/>
-        </w:rPr>
-      </w:r>
-    </w:p>
-    <w:p>
-      <w:pPr>
-        <w:pStyle w:val="Normal"/>
-        <w:rPr>
-          <w:rFonts w:ascii="Times New Roman" w:hAnsi="Times New Roman"/>
-          <w:sz w:val="24"/>
-        </w:rPr>
-      </w:pPr>
-      <w:r>
-        <w:rPr>
-          <w:rFonts w:ascii="Times New Roman" w:hAnsi="Times New Roman"/>
-          <w:sz w:val="24"/>
-        </w:rPr>
+          <w:rFonts w:eastAsia="Calibri" w:cs="Times New Roman" w:eastAsiaTheme="minorHAnsi"/>
+          <w:color w:val="auto"/>
+          <w:kern w:val="0"/>
+          <w:szCs w:val="22"/>
+          <w:lang w:val="pt-BR" w:eastAsia="en-US" w:bidi="ar-SA"/>
+        </w:rPr>
+      </w:r>
+    </w:p>
+    <w:p>
+      <w:pPr>
+        <w:pStyle w:val="Normal"/>
+        <w:rPr>
+          <w:rFonts w:ascii="Times New Roman" w:hAnsi="Times New Roman"/>
+          <w:sz w:val="24"/>
+        </w:rPr>
+      </w:pPr>
+      <w:r>
+        <w:rPr/>
         <w:drawing>
           <wp:inline distT="0" distB="0" distL="0" distR="0">
             <wp:extent cx="5400040" cy="3120390"/>
@@ -8065,10 +8100,7 @@
         </w:rPr>
       </w:pPr>
       <w:r>
-        <w:rPr>
-          <w:rFonts w:ascii="Times New Roman" w:hAnsi="Times New Roman"/>
-          <w:sz w:val="24"/>
-        </w:rPr>
+        <w:rPr/>
         <w:drawing>
           <wp:inline distT="0" distB="0" distL="0" distR="0">
             <wp:extent cx="5400040" cy="3632835"/>
@@ -8180,7 +8212,7 @@
           <w:sz w:val="24"/>
         </w:rPr>
         <w:drawing>
-          <wp:anchor behindDoc="0" distT="0" distB="0" distL="0" distR="0" simplePos="0" locked="0" layoutInCell="0" allowOverlap="1" relativeHeight="5">
+          <wp:anchor behindDoc="0" distT="0" distB="0" distL="0" distR="0" simplePos="0" locked="0" layoutInCell="0" allowOverlap="1" relativeHeight="7">
             <wp:simplePos x="0" y="0"/>
             <wp:positionH relativeFrom="column">
               <wp:posOffset>-499745</wp:posOffset>
@@ -8707,10 +8739,11 @@
       </w:pPr>
       <w:r>
         <w:rPr>
-          <w:rFonts w:ascii="Times New Roman" w:hAnsi="Times New Roman"/>
-          <w:b/>
-          <w:bCs/>
-          <w:sz w:val="24"/>
+          <w:rFonts w:eastAsia="Calibri" w:cs="Times New Roman" w:eastAsiaTheme="minorHAnsi"/>
+          <w:color w:val="auto"/>
+          <w:kern w:val="0"/>
+          <w:szCs w:val="22"/>
+          <w:lang w:val="pt-BR" w:eastAsia="en-US" w:bidi="ar-SA"/>
         </w:rPr>
       </w:r>
     </w:p>
@@ -8782,32 +8815,12 @@
       </w:pPr>
       <w:r>
         <w:rPr>
-          <w:rFonts w:ascii="Times New Roman" w:hAnsi="Times New Roman"/>
-          <w:b w:val="false"/>
-          <w:bCs w:val="false"/>
-          <w:sz w:val="24"/>
-        </w:rPr>
-      </w:r>
-    </w:p>
-    <w:p>
-      <w:pPr>
-        <w:pStyle w:val="Normal"/>
-        <w:jc w:val="left"/>
-        <w:rPr>
           <w:rFonts w:eastAsia="Calibri" w:cs="Times New Roman" w:eastAsiaTheme="minorHAnsi"/>
           <w:color w:val="auto"/>
           <w:kern w:val="0"/>
           <w:szCs w:val="22"/>
           <w:lang w:val="pt-BR" w:eastAsia="en-US" w:bidi="ar-SA"/>
         </w:rPr>
-      </w:pPr>
-      <w:r>
-        <w:rPr>
-          <w:rFonts w:ascii="Times New Roman" w:hAnsi="Times New Roman"/>
-          <w:b w:val="false"/>
-          <w:bCs w:val="false"/>
-          <w:sz w:val="24"/>
-        </w:rPr>
       </w:r>
     </w:p>
     <w:p>
@@ -8824,32 +8837,12 @@
       </w:pPr>
       <w:r>
         <w:rPr>
-          <w:rFonts w:ascii="Times New Roman" w:hAnsi="Times New Roman"/>
-          <w:b w:val="false"/>
-          <w:bCs w:val="false"/>
-          <w:sz w:val="24"/>
-        </w:rPr>
-      </w:r>
-    </w:p>
-    <w:p>
-      <w:pPr>
-        <w:pStyle w:val="Normal"/>
-        <w:jc w:val="left"/>
-        <w:rPr>
           <w:rFonts w:eastAsia="Calibri" w:cs="Times New Roman" w:eastAsiaTheme="minorHAnsi"/>
           <w:color w:val="auto"/>
           <w:kern w:val="0"/>
           <w:szCs w:val="22"/>
           <w:lang w:val="pt-BR" w:eastAsia="en-US" w:bidi="ar-SA"/>
         </w:rPr>
-      </w:pPr>
-      <w:r>
-        <w:rPr>
-          <w:rFonts w:ascii="Times New Roman" w:hAnsi="Times New Roman"/>
-          <w:b w:val="false"/>
-          <w:bCs w:val="false"/>
-          <w:sz w:val="24"/>
-        </w:rPr>
       </w:r>
     </w:p>
     <w:p>
@@ -8866,32 +8859,12 @@
       </w:pPr>
       <w:r>
         <w:rPr>
-          <w:rFonts w:ascii="Times New Roman" w:hAnsi="Times New Roman"/>
-          <w:b w:val="false"/>
-          <w:bCs w:val="false"/>
-          <w:sz w:val="24"/>
-        </w:rPr>
-      </w:r>
-    </w:p>
-    <w:p>
-      <w:pPr>
-        <w:pStyle w:val="Normal"/>
-        <w:jc w:val="left"/>
-        <w:rPr>
           <w:rFonts w:eastAsia="Calibri" w:cs="Times New Roman" w:eastAsiaTheme="minorHAnsi"/>
           <w:color w:val="auto"/>
           <w:kern w:val="0"/>
           <w:szCs w:val="22"/>
           <w:lang w:val="pt-BR" w:eastAsia="en-US" w:bidi="ar-SA"/>
         </w:rPr>
-      </w:pPr>
-      <w:r>
-        <w:rPr>
-          <w:rFonts w:ascii="Times New Roman" w:hAnsi="Times New Roman"/>
-          <w:b w:val="false"/>
-          <w:bCs w:val="false"/>
-          <w:sz w:val="24"/>
-        </w:rPr>
       </w:r>
     </w:p>
     <w:p>
@@ -8908,32 +8881,12 @@
       </w:pPr>
       <w:r>
         <w:rPr>
-          <w:rFonts w:ascii="Times New Roman" w:hAnsi="Times New Roman"/>
-          <w:b w:val="false"/>
-          <w:bCs w:val="false"/>
-          <w:sz w:val="24"/>
-        </w:rPr>
-      </w:r>
-    </w:p>
-    <w:p>
-      <w:pPr>
-        <w:pStyle w:val="Normal"/>
-        <w:jc w:val="left"/>
-        <w:rPr>
           <w:rFonts w:eastAsia="Calibri" w:cs="Times New Roman" w:eastAsiaTheme="minorHAnsi"/>
           <w:color w:val="auto"/>
           <w:kern w:val="0"/>
           <w:szCs w:val="22"/>
           <w:lang w:val="pt-BR" w:eastAsia="en-US" w:bidi="ar-SA"/>
         </w:rPr>
-      </w:pPr>
-      <w:r>
-        <w:rPr>
-          <w:rFonts w:ascii="Times New Roman" w:hAnsi="Times New Roman"/>
-          <w:b w:val="false"/>
-          <w:bCs w:val="false"/>
-          <w:sz w:val="24"/>
-        </w:rPr>
       </w:r>
     </w:p>
     <w:p>
@@ -8950,32 +8903,12 @@
       </w:pPr>
       <w:r>
         <w:rPr>
-          <w:rFonts w:ascii="Times New Roman" w:hAnsi="Times New Roman"/>
-          <w:b w:val="false"/>
-          <w:bCs w:val="false"/>
-          <w:sz w:val="24"/>
-        </w:rPr>
-      </w:r>
-    </w:p>
-    <w:p>
-      <w:pPr>
-        <w:pStyle w:val="Normal"/>
-        <w:jc w:val="left"/>
-        <w:rPr>
           <w:rFonts w:eastAsia="Calibri" w:cs="Times New Roman" w:eastAsiaTheme="minorHAnsi"/>
           <w:color w:val="auto"/>
           <w:kern w:val="0"/>
           <w:szCs w:val="22"/>
           <w:lang w:val="pt-BR" w:eastAsia="en-US" w:bidi="ar-SA"/>
         </w:rPr>
-      </w:pPr>
-      <w:r>
-        <w:rPr>
-          <w:rFonts w:ascii="Times New Roman" w:hAnsi="Times New Roman"/>
-          <w:b w:val="false"/>
-          <w:bCs w:val="false"/>
-          <w:sz w:val="24"/>
-        </w:rPr>
       </w:r>
     </w:p>
     <w:p>
@@ -8992,32 +8925,12 @@
       </w:pPr>
       <w:r>
         <w:rPr>
-          <w:rFonts w:ascii="Times New Roman" w:hAnsi="Times New Roman"/>
-          <w:b w:val="false"/>
-          <w:bCs w:val="false"/>
-          <w:sz w:val="24"/>
-        </w:rPr>
-      </w:r>
-    </w:p>
-    <w:p>
-      <w:pPr>
-        <w:pStyle w:val="Normal"/>
-        <w:jc w:val="left"/>
-        <w:rPr>
           <w:rFonts w:eastAsia="Calibri" w:cs="Times New Roman" w:eastAsiaTheme="minorHAnsi"/>
           <w:color w:val="auto"/>
           <w:kern w:val="0"/>
           <w:szCs w:val="22"/>
           <w:lang w:val="pt-BR" w:eastAsia="en-US" w:bidi="ar-SA"/>
         </w:rPr>
-      </w:pPr>
-      <w:r>
-        <w:rPr>
-          <w:rFonts w:ascii="Times New Roman" w:hAnsi="Times New Roman"/>
-          <w:b w:val="false"/>
-          <w:bCs w:val="false"/>
-          <w:sz w:val="24"/>
-        </w:rPr>
       </w:r>
     </w:p>
     <w:p>
@@ -9034,32 +8947,12 @@
       </w:pPr>
       <w:r>
         <w:rPr>
-          <w:rFonts w:ascii="Times New Roman" w:hAnsi="Times New Roman"/>
-          <w:b w:val="false"/>
-          <w:bCs w:val="false"/>
-          <w:sz w:val="24"/>
-        </w:rPr>
-      </w:r>
-    </w:p>
-    <w:p>
-      <w:pPr>
-        <w:pStyle w:val="Normal"/>
-        <w:jc w:val="left"/>
-        <w:rPr>
           <w:rFonts w:eastAsia="Calibri" w:cs="Times New Roman" w:eastAsiaTheme="minorHAnsi"/>
           <w:color w:val="auto"/>
           <w:kern w:val="0"/>
           <w:szCs w:val="22"/>
           <w:lang w:val="pt-BR" w:eastAsia="en-US" w:bidi="ar-SA"/>
         </w:rPr>
-      </w:pPr>
-      <w:r>
-        <w:rPr>
-          <w:rFonts w:ascii="Times New Roman" w:hAnsi="Times New Roman"/>
-          <w:b w:val="false"/>
-          <w:bCs w:val="false"/>
-          <w:sz w:val="24"/>
-        </w:rPr>
       </w:r>
     </w:p>
     <w:p>
@@ -9076,32 +8969,12 @@
       </w:pPr>
       <w:r>
         <w:rPr>
-          <w:rFonts w:ascii="Times New Roman" w:hAnsi="Times New Roman"/>
-          <w:b w:val="false"/>
-          <w:bCs w:val="false"/>
-          <w:sz w:val="24"/>
-        </w:rPr>
-      </w:r>
-    </w:p>
-    <w:p>
-      <w:pPr>
-        <w:pStyle w:val="Normal"/>
-        <w:jc w:val="left"/>
-        <w:rPr>
           <w:rFonts w:eastAsia="Calibri" w:cs="Times New Roman" w:eastAsiaTheme="minorHAnsi"/>
           <w:color w:val="auto"/>
           <w:kern w:val="0"/>
           <w:szCs w:val="22"/>
           <w:lang w:val="pt-BR" w:eastAsia="en-US" w:bidi="ar-SA"/>
         </w:rPr>
-      </w:pPr>
-      <w:r>
-        <w:rPr>
-          <w:rFonts w:ascii="Times New Roman" w:hAnsi="Times New Roman"/>
-          <w:b w:val="false"/>
-          <w:bCs w:val="false"/>
-          <w:sz w:val="24"/>
-        </w:rPr>
       </w:r>
     </w:p>
     <w:p>
@@ -9118,32 +8991,12 @@
       </w:pPr>
       <w:r>
         <w:rPr>
-          <w:rFonts w:ascii="Times New Roman" w:hAnsi="Times New Roman"/>
-          <w:b w:val="false"/>
-          <w:bCs w:val="false"/>
-          <w:sz w:val="24"/>
-        </w:rPr>
-      </w:r>
-    </w:p>
-    <w:p>
-      <w:pPr>
-        <w:pStyle w:val="Normal"/>
-        <w:jc w:val="left"/>
-        <w:rPr>
           <w:rFonts w:eastAsia="Calibri" w:cs="Times New Roman" w:eastAsiaTheme="minorHAnsi"/>
           <w:color w:val="auto"/>
           <w:kern w:val="0"/>
           <w:szCs w:val="22"/>
           <w:lang w:val="pt-BR" w:eastAsia="en-US" w:bidi="ar-SA"/>
         </w:rPr>
-      </w:pPr>
-      <w:r>
-        <w:rPr>
-          <w:rFonts w:ascii="Times New Roman" w:hAnsi="Times New Roman"/>
-          <w:b w:val="false"/>
-          <w:bCs w:val="false"/>
-          <w:sz w:val="24"/>
-        </w:rPr>
       </w:r>
     </w:p>
     <w:p>
@@ -9160,64 +9013,18 @@
       </w:pPr>
       <w:r>
         <w:rPr>
-          <w:rFonts w:ascii="Times New Roman" w:hAnsi="Times New Roman"/>
-          <w:b w:val="false"/>
-          <w:bCs w:val="false"/>
-          <w:sz w:val="24"/>
-        </w:rPr>
-      </w:r>
-    </w:p>
-    <w:p>
-      <w:pPr>
-        <w:pStyle w:val="Normal"/>
-        <w:jc w:val="left"/>
-        <w:rPr>
           <w:rFonts w:eastAsia="Calibri" w:cs="Times New Roman" w:eastAsiaTheme="minorHAnsi"/>
           <w:color w:val="auto"/>
           <w:kern w:val="0"/>
           <w:szCs w:val="22"/>
           <w:lang w:val="pt-BR" w:eastAsia="en-US" w:bidi="ar-SA"/>
         </w:rPr>
-      </w:pPr>
-      <w:r>
-        <w:rPr>
-          <w:rFonts w:ascii="Times New Roman" w:hAnsi="Times New Roman"/>
-          <w:b w:val="false"/>
-          <w:bCs w:val="false"/>
-          <w:sz w:val="24"/>
-        </w:rPr>
-      </w:r>
-    </w:p>
-    <w:p>
-      <w:pPr>
-        <w:pStyle w:val="Normal"/>
-        <w:jc w:val="center"/>
-        <w:rPr>
-          <w:rFonts w:ascii="Times New Roman" w:hAnsi="Times New Roman"/>
-          <w:b/>
-          <w:b/>
-          <w:bCs/>
-          <w:sz w:val="24"/>
-        </w:rPr>
-      </w:pPr>
-      <w:r>
-        <w:rPr>
-          <w:rFonts w:eastAsia="Calibri" w:cs="Times New Roman" w:ascii="Times New Roman" w:hAnsi="Times New Roman" w:eastAsiaTheme="minorHAnsi"/>
-          <w:b/>
-          <w:bCs/>
-          <w:color w:val="auto"/>
-          <w:kern w:val="0"/>
-          <w:sz w:val="24"/>
-          <w:szCs w:val="22"/>
-          <w:lang w:val="pt-BR" w:eastAsia="en-US" w:bidi="ar-SA"/>
-        </w:rPr>
-        <w:t>TRABALHOS FUTUROS</w:t>
-      </w:r>
-    </w:p>
-    <w:p>
-      <w:pPr>
-        <w:pStyle w:val="Normal"/>
-        <w:jc w:val="center"/>
+      </w:r>
+    </w:p>
+    <w:p>
+      <w:pPr>
+        <w:pStyle w:val="Normal"/>
+        <w:jc w:val="left"/>
         <w:rPr>
           <w:rFonts w:eastAsia="Calibri" w:cs="Times New Roman" w:eastAsiaTheme="minorHAnsi"/>
           <w:color w:val="auto"/>
@@ -9228,10 +9035,279 @@
       </w:pPr>
       <w:r>
         <w:rPr>
-          <w:rFonts w:ascii="Times New Roman" w:hAnsi="Times New Roman"/>
+          <w:rFonts w:eastAsia="Calibri" w:cs="Times New Roman" w:eastAsiaTheme="minorHAnsi"/>
+          <w:color w:val="auto"/>
+          <w:kern w:val="0"/>
+          <w:szCs w:val="22"/>
+          <w:lang w:val="pt-BR" w:eastAsia="en-US" w:bidi="ar-SA"/>
+        </w:rPr>
+      </w:r>
+    </w:p>
+    <w:p>
+      <w:pPr>
+        <w:pStyle w:val="Normal"/>
+        <w:jc w:val="left"/>
+        <w:rPr>
+          <w:rFonts w:eastAsia="Calibri" w:cs="Times New Roman" w:eastAsiaTheme="minorHAnsi"/>
+          <w:color w:val="auto"/>
+          <w:kern w:val="0"/>
+          <w:szCs w:val="22"/>
+          <w:lang w:val="pt-BR" w:eastAsia="en-US" w:bidi="ar-SA"/>
+        </w:rPr>
+      </w:pPr>
+      <w:r>
+        <w:rPr>
+          <w:rFonts w:eastAsia="Calibri" w:cs="Times New Roman" w:eastAsiaTheme="minorHAnsi"/>
+          <w:color w:val="auto"/>
+          <w:kern w:val="0"/>
+          <w:szCs w:val="22"/>
+          <w:lang w:val="pt-BR" w:eastAsia="en-US" w:bidi="ar-SA"/>
+        </w:rPr>
+      </w:r>
+    </w:p>
+    <w:p>
+      <w:pPr>
+        <w:pStyle w:val="Normal"/>
+        <w:jc w:val="left"/>
+        <w:rPr>
+          <w:rFonts w:eastAsia="Calibri" w:cs="Times New Roman" w:eastAsiaTheme="minorHAnsi"/>
+          <w:color w:val="auto"/>
+          <w:kern w:val="0"/>
+          <w:szCs w:val="22"/>
+          <w:lang w:val="pt-BR" w:eastAsia="en-US" w:bidi="ar-SA"/>
+        </w:rPr>
+      </w:pPr>
+      <w:r>
+        <w:rPr>
+          <w:rFonts w:eastAsia="Calibri" w:cs="Times New Roman" w:eastAsiaTheme="minorHAnsi"/>
+          <w:color w:val="auto"/>
+          <w:kern w:val="0"/>
+          <w:szCs w:val="22"/>
+          <w:lang w:val="pt-BR" w:eastAsia="en-US" w:bidi="ar-SA"/>
+        </w:rPr>
+      </w:r>
+    </w:p>
+    <w:p>
+      <w:pPr>
+        <w:pStyle w:val="Normal"/>
+        <w:jc w:val="left"/>
+        <w:rPr>
+          <w:rFonts w:eastAsia="Calibri" w:cs="Times New Roman" w:eastAsiaTheme="minorHAnsi"/>
+          <w:color w:val="auto"/>
+          <w:kern w:val="0"/>
+          <w:szCs w:val="22"/>
+          <w:lang w:val="pt-BR" w:eastAsia="en-US" w:bidi="ar-SA"/>
+        </w:rPr>
+      </w:pPr>
+      <w:r>
+        <w:rPr>
+          <w:rFonts w:eastAsia="Calibri" w:cs="Times New Roman" w:eastAsiaTheme="minorHAnsi"/>
+          <w:color w:val="auto"/>
+          <w:kern w:val="0"/>
+          <w:szCs w:val="22"/>
+          <w:lang w:val="pt-BR" w:eastAsia="en-US" w:bidi="ar-SA"/>
+        </w:rPr>
+      </w:r>
+    </w:p>
+    <w:p>
+      <w:pPr>
+        <w:pStyle w:val="Normal"/>
+        <w:jc w:val="left"/>
+        <w:rPr>
+          <w:rFonts w:eastAsia="Calibri" w:cs="Times New Roman" w:eastAsiaTheme="minorHAnsi"/>
+          <w:color w:val="auto"/>
+          <w:kern w:val="0"/>
+          <w:szCs w:val="22"/>
+          <w:lang w:val="pt-BR" w:eastAsia="en-US" w:bidi="ar-SA"/>
+        </w:rPr>
+      </w:pPr>
+      <w:r>
+        <w:rPr>
+          <w:rFonts w:eastAsia="Calibri" w:cs="Times New Roman" w:eastAsiaTheme="minorHAnsi"/>
+          <w:color w:val="auto"/>
+          <w:kern w:val="0"/>
+          <w:szCs w:val="22"/>
+          <w:lang w:val="pt-BR" w:eastAsia="en-US" w:bidi="ar-SA"/>
+        </w:rPr>
+      </w:r>
+    </w:p>
+    <w:p>
+      <w:pPr>
+        <w:pStyle w:val="Normal"/>
+        <w:jc w:val="left"/>
+        <w:rPr>
+          <w:rFonts w:eastAsia="Calibri" w:cs="Times New Roman" w:eastAsiaTheme="minorHAnsi"/>
+          <w:color w:val="auto"/>
+          <w:kern w:val="0"/>
+          <w:szCs w:val="22"/>
+          <w:lang w:val="pt-BR" w:eastAsia="en-US" w:bidi="ar-SA"/>
+        </w:rPr>
+      </w:pPr>
+      <w:r>
+        <w:rPr>
+          <w:rFonts w:eastAsia="Calibri" w:cs="Times New Roman" w:eastAsiaTheme="minorHAnsi"/>
+          <w:color w:val="auto"/>
+          <w:kern w:val="0"/>
+          <w:szCs w:val="22"/>
+          <w:lang w:val="pt-BR" w:eastAsia="en-US" w:bidi="ar-SA"/>
+        </w:rPr>
+      </w:r>
+    </w:p>
+    <w:p>
+      <w:pPr>
+        <w:pStyle w:val="Normal"/>
+        <w:jc w:val="left"/>
+        <w:rPr>
+          <w:rFonts w:eastAsia="Calibri" w:cs="Times New Roman" w:eastAsiaTheme="minorHAnsi"/>
+          <w:color w:val="auto"/>
+          <w:kern w:val="0"/>
+          <w:szCs w:val="22"/>
+          <w:lang w:val="pt-BR" w:eastAsia="en-US" w:bidi="ar-SA"/>
+        </w:rPr>
+      </w:pPr>
+      <w:r>
+        <w:rPr>
+          <w:rFonts w:eastAsia="Calibri" w:cs="Times New Roman" w:eastAsiaTheme="minorHAnsi"/>
+          <w:color w:val="auto"/>
+          <w:kern w:val="0"/>
+          <w:szCs w:val="22"/>
+          <w:lang w:val="pt-BR" w:eastAsia="en-US" w:bidi="ar-SA"/>
+        </w:rPr>
+      </w:r>
+    </w:p>
+    <w:p>
+      <w:pPr>
+        <w:pStyle w:val="Normal"/>
+        <w:jc w:val="left"/>
+        <w:rPr>
+          <w:rFonts w:eastAsia="Calibri" w:cs="Times New Roman" w:eastAsiaTheme="minorHAnsi"/>
+          <w:color w:val="auto"/>
+          <w:kern w:val="0"/>
+          <w:szCs w:val="22"/>
+          <w:lang w:val="pt-BR" w:eastAsia="en-US" w:bidi="ar-SA"/>
+        </w:rPr>
+      </w:pPr>
+      <w:r>
+        <w:rPr>
+          <w:rFonts w:eastAsia="Calibri" w:cs="Times New Roman" w:eastAsiaTheme="minorHAnsi"/>
+          <w:color w:val="auto"/>
+          <w:kern w:val="0"/>
+          <w:szCs w:val="22"/>
+          <w:lang w:val="pt-BR" w:eastAsia="en-US" w:bidi="ar-SA"/>
+        </w:rPr>
+      </w:r>
+    </w:p>
+    <w:p>
+      <w:pPr>
+        <w:pStyle w:val="Normal"/>
+        <w:jc w:val="left"/>
+        <w:rPr>
+          <w:rFonts w:eastAsia="Calibri" w:cs="Times New Roman" w:eastAsiaTheme="minorHAnsi"/>
+          <w:color w:val="auto"/>
+          <w:kern w:val="0"/>
+          <w:szCs w:val="22"/>
+          <w:lang w:val="pt-BR" w:eastAsia="en-US" w:bidi="ar-SA"/>
+        </w:rPr>
+      </w:pPr>
+      <w:r>
+        <w:rPr>
+          <w:rFonts w:eastAsia="Calibri" w:cs="Times New Roman" w:eastAsiaTheme="minorHAnsi"/>
+          <w:color w:val="auto"/>
+          <w:kern w:val="0"/>
+          <w:szCs w:val="22"/>
+          <w:lang w:val="pt-BR" w:eastAsia="en-US" w:bidi="ar-SA"/>
+        </w:rPr>
+      </w:r>
+    </w:p>
+    <w:p>
+      <w:pPr>
+        <w:pStyle w:val="Normal"/>
+        <w:jc w:val="left"/>
+        <w:rPr>
+          <w:rFonts w:eastAsia="Calibri" w:cs="Times New Roman" w:eastAsiaTheme="minorHAnsi"/>
+          <w:color w:val="auto"/>
+          <w:kern w:val="0"/>
+          <w:szCs w:val="22"/>
+          <w:lang w:val="pt-BR" w:eastAsia="en-US" w:bidi="ar-SA"/>
+        </w:rPr>
+      </w:pPr>
+      <w:r>
+        <w:rPr>
+          <w:rFonts w:eastAsia="Calibri" w:cs="Times New Roman" w:eastAsiaTheme="minorHAnsi"/>
+          <w:color w:val="auto"/>
+          <w:kern w:val="0"/>
+          <w:szCs w:val="22"/>
+          <w:lang w:val="pt-BR" w:eastAsia="en-US" w:bidi="ar-SA"/>
+        </w:rPr>
+      </w:r>
+    </w:p>
+    <w:p>
+      <w:pPr>
+        <w:pStyle w:val="Normal"/>
+        <w:jc w:val="left"/>
+        <w:rPr>
+          <w:rFonts w:eastAsia="Calibri" w:cs="Times New Roman" w:eastAsiaTheme="minorHAnsi"/>
+          <w:color w:val="auto"/>
+          <w:kern w:val="0"/>
+          <w:szCs w:val="22"/>
+          <w:lang w:val="pt-BR" w:eastAsia="en-US" w:bidi="ar-SA"/>
+        </w:rPr>
+      </w:pPr>
+      <w:r>
+        <w:rPr>
+          <w:rFonts w:eastAsia="Calibri" w:cs="Times New Roman" w:eastAsiaTheme="minorHAnsi"/>
+          <w:color w:val="auto"/>
+          <w:kern w:val="0"/>
+          <w:szCs w:val="22"/>
+          <w:lang w:val="pt-BR" w:eastAsia="en-US" w:bidi="ar-SA"/>
+        </w:rPr>
+      </w:r>
+    </w:p>
+    <w:p>
+      <w:pPr>
+        <w:pStyle w:val="Normal"/>
+        <w:jc w:val="center"/>
+        <w:rPr>
+          <w:rFonts w:ascii="Times New Roman" w:hAnsi="Times New Roman"/>
+          <w:b/>
           <w:b/>
           <w:bCs/>
           <w:sz w:val="24"/>
+        </w:rPr>
+      </w:pPr>
+      <w:r>
+        <w:rPr>
+          <w:rFonts w:eastAsia="Calibri" w:cs="Times New Roman" w:ascii="Times New Roman" w:hAnsi="Times New Roman" w:eastAsiaTheme="minorHAnsi"/>
+          <w:b/>
+          <w:bCs/>
+          <w:color w:val="auto"/>
+          <w:kern w:val="0"/>
+          <w:sz w:val="24"/>
+          <w:szCs w:val="22"/>
+          <w:lang w:val="pt-BR" w:eastAsia="en-US" w:bidi="ar-SA"/>
+        </w:rPr>
+        <w:t>TRABALHOS FUTUROS</w:t>
+      </w:r>
+    </w:p>
+    <w:p>
+      <w:pPr>
+        <w:pStyle w:val="Normal"/>
+        <w:jc w:val="center"/>
+        <w:rPr>
+          <w:rFonts w:eastAsia="Calibri" w:cs="Times New Roman" w:eastAsiaTheme="minorHAnsi"/>
+          <w:color w:val="auto"/>
+          <w:kern w:val="0"/>
+          <w:szCs w:val="22"/>
+          <w:lang w:val="pt-BR" w:eastAsia="en-US" w:bidi="ar-SA"/>
+        </w:rPr>
+      </w:pPr>
+      <w:r>
+        <w:rPr>
+          <w:rFonts w:eastAsia="Calibri" w:cs="Times New Roman" w:eastAsiaTheme="minorHAnsi"/>
+          <w:color w:val="auto"/>
+          <w:kern w:val="0"/>
+          <w:szCs w:val="22"/>
+          <w:lang w:val="pt-BR" w:eastAsia="en-US" w:bidi="ar-SA"/>
         </w:rPr>
       </w:r>
     </w:p>
@@ -9276,32 +9352,12 @@
       </w:pPr>
       <w:r>
         <w:rPr>
-          <w:rFonts w:ascii="Times New Roman" w:hAnsi="Times New Roman"/>
-          <w:b w:val="false"/>
-          <w:bCs w:val="false"/>
-          <w:sz w:val="24"/>
-        </w:rPr>
-      </w:r>
-    </w:p>
-    <w:p>
-      <w:pPr>
-        <w:pStyle w:val="Normal"/>
-        <w:jc w:val="left"/>
-        <w:rPr>
           <w:rFonts w:eastAsia="Calibri" w:cs="Times New Roman" w:eastAsiaTheme="minorHAnsi"/>
           <w:color w:val="auto"/>
           <w:kern w:val="0"/>
           <w:szCs w:val="22"/>
           <w:lang w:val="pt-BR" w:eastAsia="en-US" w:bidi="ar-SA"/>
         </w:rPr>
-      </w:pPr>
-      <w:r>
-        <w:rPr>
-          <w:rFonts w:ascii="Times New Roman" w:hAnsi="Times New Roman"/>
-          <w:b w:val="false"/>
-          <w:bCs w:val="false"/>
-          <w:sz w:val="24"/>
-        </w:rPr>
       </w:r>
     </w:p>
     <w:p>
@@ -9318,32 +9374,12 @@
       </w:pPr>
       <w:r>
         <w:rPr>
-          <w:rFonts w:ascii="Times New Roman" w:hAnsi="Times New Roman"/>
-          <w:b w:val="false"/>
-          <w:bCs w:val="false"/>
-          <w:sz w:val="24"/>
-        </w:rPr>
-      </w:r>
-    </w:p>
-    <w:p>
-      <w:pPr>
-        <w:pStyle w:val="Normal"/>
-        <w:jc w:val="left"/>
-        <w:rPr>
           <w:rFonts w:eastAsia="Calibri" w:cs="Times New Roman" w:eastAsiaTheme="minorHAnsi"/>
           <w:color w:val="auto"/>
           <w:kern w:val="0"/>
           <w:szCs w:val="22"/>
           <w:lang w:val="pt-BR" w:eastAsia="en-US" w:bidi="ar-SA"/>
         </w:rPr>
-      </w:pPr>
-      <w:r>
-        <w:rPr>
-          <w:rFonts w:ascii="Times New Roman" w:hAnsi="Times New Roman"/>
-          <w:b w:val="false"/>
-          <w:bCs w:val="false"/>
-          <w:sz w:val="24"/>
-        </w:rPr>
       </w:r>
     </w:p>
     <w:p>
@@ -9360,32 +9396,12 @@
       </w:pPr>
       <w:r>
         <w:rPr>
-          <w:rFonts w:ascii="Times New Roman" w:hAnsi="Times New Roman"/>
-          <w:b w:val="false"/>
-          <w:bCs w:val="false"/>
-          <w:sz w:val="24"/>
-        </w:rPr>
-      </w:r>
-    </w:p>
-    <w:p>
-      <w:pPr>
-        <w:pStyle w:val="Normal"/>
-        <w:jc w:val="left"/>
-        <w:rPr>
           <w:rFonts w:eastAsia="Calibri" w:cs="Times New Roman" w:eastAsiaTheme="minorHAnsi"/>
           <w:color w:val="auto"/>
           <w:kern w:val="0"/>
           <w:szCs w:val="22"/>
           <w:lang w:val="pt-BR" w:eastAsia="en-US" w:bidi="ar-SA"/>
         </w:rPr>
-      </w:pPr>
-      <w:r>
-        <w:rPr>
-          <w:rFonts w:ascii="Times New Roman" w:hAnsi="Times New Roman"/>
-          <w:b w:val="false"/>
-          <w:bCs w:val="false"/>
-          <w:sz w:val="24"/>
-        </w:rPr>
       </w:r>
     </w:p>
     <w:p>
@@ -9402,32 +9418,12 @@
       </w:pPr>
       <w:r>
         <w:rPr>
-          <w:rFonts w:ascii="Times New Roman" w:hAnsi="Times New Roman"/>
-          <w:b w:val="false"/>
-          <w:bCs w:val="false"/>
-          <w:sz w:val="24"/>
-        </w:rPr>
-      </w:r>
-    </w:p>
-    <w:p>
-      <w:pPr>
-        <w:pStyle w:val="Normal"/>
-        <w:jc w:val="left"/>
-        <w:rPr>
           <w:rFonts w:eastAsia="Calibri" w:cs="Times New Roman" w:eastAsiaTheme="minorHAnsi"/>
           <w:color w:val="auto"/>
           <w:kern w:val="0"/>
           <w:szCs w:val="22"/>
           <w:lang w:val="pt-BR" w:eastAsia="en-US" w:bidi="ar-SA"/>
         </w:rPr>
-      </w:pPr>
-      <w:r>
-        <w:rPr>
-          <w:rFonts w:ascii="Times New Roman" w:hAnsi="Times New Roman"/>
-          <w:b w:val="false"/>
-          <w:bCs w:val="false"/>
-          <w:sz w:val="24"/>
-        </w:rPr>
       </w:r>
     </w:p>
     <w:p>
@@ -9444,32 +9440,12 @@
       </w:pPr>
       <w:r>
         <w:rPr>
-          <w:rFonts w:ascii="Times New Roman" w:hAnsi="Times New Roman"/>
-          <w:b w:val="false"/>
-          <w:bCs w:val="false"/>
-          <w:sz w:val="24"/>
-        </w:rPr>
-      </w:r>
-    </w:p>
-    <w:p>
-      <w:pPr>
-        <w:pStyle w:val="Normal"/>
-        <w:jc w:val="left"/>
-        <w:rPr>
           <w:rFonts w:eastAsia="Calibri" w:cs="Times New Roman" w:eastAsiaTheme="minorHAnsi"/>
           <w:color w:val="auto"/>
           <w:kern w:val="0"/>
           <w:szCs w:val="22"/>
           <w:lang w:val="pt-BR" w:eastAsia="en-US" w:bidi="ar-SA"/>
         </w:rPr>
-      </w:pPr>
-      <w:r>
-        <w:rPr>
-          <w:rFonts w:ascii="Times New Roman" w:hAnsi="Times New Roman"/>
-          <w:b w:val="false"/>
-          <w:bCs w:val="false"/>
-          <w:sz w:val="24"/>
-        </w:rPr>
       </w:r>
     </w:p>
     <w:p>
@@ -9486,32 +9462,12 @@
       </w:pPr>
       <w:r>
         <w:rPr>
-          <w:rFonts w:ascii="Times New Roman" w:hAnsi="Times New Roman"/>
-          <w:b w:val="false"/>
-          <w:bCs w:val="false"/>
-          <w:sz w:val="24"/>
-        </w:rPr>
-      </w:r>
-    </w:p>
-    <w:p>
-      <w:pPr>
-        <w:pStyle w:val="Normal"/>
-        <w:jc w:val="left"/>
-        <w:rPr>
           <w:rFonts w:eastAsia="Calibri" w:cs="Times New Roman" w:eastAsiaTheme="minorHAnsi"/>
           <w:color w:val="auto"/>
           <w:kern w:val="0"/>
           <w:szCs w:val="22"/>
           <w:lang w:val="pt-BR" w:eastAsia="en-US" w:bidi="ar-SA"/>
         </w:rPr>
-      </w:pPr>
-      <w:r>
-        <w:rPr>
-          <w:rFonts w:ascii="Times New Roman" w:hAnsi="Times New Roman"/>
-          <w:b w:val="false"/>
-          <w:bCs w:val="false"/>
-          <w:sz w:val="24"/>
-        </w:rPr>
       </w:r>
     </w:p>
     <w:p>
@@ -9528,32 +9484,12 @@
       </w:pPr>
       <w:r>
         <w:rPr>
-          <w:rFonts w:ascii="Times New Roman" w:hAnsi="Times New Roman"/>
-          <w:b w:val="false"/>
-          <w:bCs w:val="false"/>
-          <w:sz w:val="24"/>
-        </w:rPr>
-      </w:r>
-    </w:p>
-    <w:p>
-      <w:pPr>
-        <w:pStyle w:val="Normal"/>
-        <w:jc w:val="left"/>
-        <w:rPr>
           <w:rFonts w:eastAsia="Calibri" w:cs="Times New Roman" w:eastAsiaTheme="minorHAnsi"/>
           <w:color w:val="auto"/>
           <w:kern w:val="0"/>
           <w:szCs w:val="22"/>
           <w:lang w:val="pt-BR" w:eastAsia="en-US" w:bidi="ar-SA"/>
         </w:rPr>
-      </w:pPr>
-      <w:r>
-        <w:rPr>
-          <w:rFonts w:ascii="Times New Roman" w:hAnsi="Times New Roman"/>
-          <w:b w:val="false"/>
-          <w:bCs w:val="false"/>
-          <w:sz w:val="24"/>
-        </w:rPr>
       </w:r>
     </w:p>
     <w:p>
@@ -9570,32 +9506,12 @@
       </w:pPr>
       <w:r>
         <w:rPr>
-          <w:rFonts w:ascii="Times New Roman" w:hAnsi="Times New Roman"/>
-          <w:b w:val="false"/>
-          <w:bCs w:val="false"/>
-          <w:sz w:val="24"/>
-        </w:rPr>
-      </w:r>
-    </w:p>
-    <w:p>
-      <w:pPr>
-        <w:pStyle w:val="Normal"/>
-        <w:jc w:val="left"/>
-        <w:rPr>
           <w:rFonts w:eastAsia="Calibri" w:cs="Times New Roman" w:eastAsiaTheme="minorHAnsi"/>
           <w:color w:val="auto"/>
           <w:kern w:val="0"/>
           <w:szCs w:val="22"/>
           <w:lang w:val="pt-BR" w:eastAsia="en-US" w:bidi="ar-SA"/>
         </w:rPr>
-      </w:pPr>
-      <w:r>
-        <w:rPr>
-          <w:rFonts w:ascii="Times New Roman" w:hAnsi="Times New Roman"/>
-          <w:b w:val="false"/>
-          <w:bCs w:val="false"/>
-          <w:sz w:val="24"/>
-        </w:rPr>
       </w:r>
     </w:p>
     <w:p>
@@ -9612,32 +9528,12 @@
       </w:pPr>
       <w:r>
         <w:rPr>
-          <w:rFonts w:ascii="Times New Roman" w:hAnsi="Times New Roman"/>
-          <w:b w:val="false"/>
-          <w:bCs w:val="false"/>
-          <w:sz w:val="24"/>
-        </w:rPr>
-      </w:r>
-    </w:p>
-    <w:p>
-      <w:pPr>
-        <w:pStyle w:val="Normal"/>
-        <w:jc w:val="left"/>
-        <w:rPr>
           <w:rFonts w:eastAsia="Calibri" w:cs="Times New Roman" w:eastAsiaTheme="minorHAnsi"/>
           <w:color w:val="auto"/>
           <w:kern w:val="0"/>
           <w:szCs w:val="22"/>
           <w:lang w:val="pt-BR" w:eastAsia="en-US" w:bidi="ar-SA"/>
         </w:rPr>
-      </w:pPr>
-      <w:r>
-        <w:rPr>
-          <w:rFonts w:ascii="Times New Roman" w:hAnsi="Times New Roman"/>
-          <w:b w:val="false"/>
-          <w:bCs w:val="false"/>
-          <w:sz w:val="24"/>
-        </w:rPr>
       </w:r>
     </w:p>
     <w:p>
@@ -9654,31 +9550,253 @@
       </w:pPr>
       <w:r>
         <w:rPr>
-          <w:rFonts w:ascii="Times New Roman" w:hAnsi="Times New Roman"/>
-          <w:b w:val="false"/>
-          <w:bCs w:val="false"/>
-          <w:sz w:val="24"/>
-        </w:rPr>
-      </w:r>
-    </w:p>
-    <w:p>
-      <w:pPr>
-        <w:pStyle w:val="Normal"/>
-        <w:jc w:val="left"/>
-        <w:rPr>
           <w:rFonts w:eastAsia="Calibri" w:cs="Times New Roman" w:eastAsiaTheme="minorHAnsi"/>
           <w:color w:val="auto"/>
           <w:kern w:val="0"/>
           <w:szCs w:val="22"/>
           <w:lang w:val="pt-BR" w:eastAsia="en-US" w:bidi="ar-SA"/>
         </w:rPr>
-      </w:pPr>
-      <w:r>
-        <w:rPr>
-          <w:rFonts w:ascii="Times New Roman" w:hAnsi="Times New Roman"/>
-          <w:b w:val="false"/>
-          <w:bCs w:val="false"/>
-          <w:sz w:val="24"/>
+      </w:r>
+    </w:p>
+    <w:p>
+      <w:pPr>
+        <w:pStyle w:val="Normal"/>
+        <w:jc w:val="left"/>
+        <w:rPr>
+          <w:rFonts w:eastAsia="Calibri" w:cs="Times New Roman" w:eastAsiaTheme="minorHAnsi"/>
+          <w:color w:val="auto"/>
+          <w:kern w:val="0"/>
+          <w:szCs w:val="22"/>
+          <w:lang w:val="pt-BR" w:eastAsia="en-US" w:bidi="ar-SA"/>
+        </w:rPr>
+      </w:pPr>
+      <w:r>
+        <w:rPr>
+          <w:rFonts w:eastAsia="Calibri" w:cs="Times New Roman" w:eastAsiaTheme="minorHAnsi"/>
+          <w:color w:val="auto"/>
+          <w:kern w:val="0"/>
+          <w:szCs w:val="22"/>
+          <w:lang w:val="pt-BR" w:eastAsia="en-US" w:bidi="ar-SA"/>
+        </w:rPr>
+      </w:r>
+    </w:p>
+    <w:p>
+      <w:pPr>
+        <w:pStyle w:val="Normal"/>
+        <w:jc w:val="left"/>
+        <w:rPr>
+          <w:rFonts w:eastAsia="Calibri" w:cs="Times New Roman" w:eastAsiaTheme="minorHAnsi"/>
+          <w:color w:val="auto"/>
+          <w:kern w:val="0"/>
+          <w:szCs w:val="22"/>
+          <w:lang w:val="pt-BR" w:eastAsia="en-US" w:bidi="ar-SA"/>
+        </w:rPr>
+      </w:pPr>
+      <w:r>
+        <w:rPr>
+          <w:rFonts w:eastAsia="Calibri" w:cs="Times New Roman" w:eastAsiaTheme="minorHAnsi"/>
+          <w:color w:val="auto"/>
+          <w:kern w:val="0"/>
+          <w:szCs w:val="22"/>
+          <w:lang w:val="pt-BR" w:eastAsia="en-US" w:bidi="ar-SA"/>
+        </w:rPr>
+      </w:r>
+    </w:p>
+    <w:p>
+      <w:pPr>
+        <w:pStyle w:val="Normal"/>
+        <w:jc w:val="left"/>
+        <w:rPr>
+          <w:rFonts w:eastAsia="Calibri" w:cs="Times New Roman" w:eastAsiaTheme="minorHAnsi"/>
+          <w:color w:val="auto"/>
+          <w:kern w:val="0"/>
+          <w:szCs w:val="22"/>
+          <w:lang w:val="pt-BR" w:eastAsia="en-US" w:bidi="ar-SA"/>
+        </w:rPr>
+      </w:pPr>
+      <w:r>
+        <w:rPr>
+          <w:rFonts w:eastAsia="Calibri" w:cs="Times New Roman" w:eastAsiaTheme="minorHAnsi"/>
+          <w:color w:val="auto"/>
+          <w:kern w:val="0"/>
+          <w:szCs w:val="22"/>
+          <w:lang w:val="pt-BR" w:eastAsia="en-US" w:bidi="ar-SA"/>
+        </w:rPr>
+      </w:r>
+    </w:p>
+    <w:p>
+      <w:pPr>
+        <w:pStyle w:val="Normal"/>
+        <w:jc w:val="left"/>
+        <w:rPr>
+          <w:rFonts w:eastAsia="Calibri" w:cs="Times New Roman" w:eastAsiaTheme="minorHAnsi"/>
+          <w:color w:val="auto"/>
+          <w:kern w:val="0"/>
+          <w:szCs w:val="22"/>
+          <w:lang w:val="pt-BR" w:eastAsia="en-US" w:bidi="ar-SA"/>
+        </w:rPr>
+      </w:pPr>
+      <w:r>
+        <w:rPr>
+          <w:rFonts w:eastAsia="Calibri" w:cs="Times New Roman" w:eastAsiaTheme="minorHAnsi"/>
+          <w:color w:val="auto"/>
+          <w:kern w:val="0"/>
+          <w:szCs w:val="22"/>
+          <w:lang w:val="pt-BR" w:eastAsia="en-US" w:bidi="ar-SA"/>
+        </w:rPr>
+      </w:r>
+    </w:p>
+    <w:p>
+      <w:pPr>
+        <w:pStyle w:val="Normal"/>
+        <w:jc w:val="left"/>
+        <w:rPr>
+          <w:rFonts w:eastAsia="Calibri" w:cs="Times New Roman" w:eastAsiaTheme="minorHAnsi"/>
+          <w:color w:val="auto"/>
+          <w:kern w:val="0"/>
+          <w:szCs w:val="22"/>
+          <w:lang w:val="pt-BR" w:eastAsia="en-US" w:bidi="ar-SA"/>
+        </w:rPr>
+      </w:pPr>
+      <w:r>
+        <w:rPr>
+          <w:rFonts w:eastAsia="Calibri" w:cs="Times New Roman" w:eastAsiaTheme="minorHAnsi"/>
+          <w:color w:val="auto"/>
+          <w:kern w:val="0"/>
+          <w:szCs w:val="22"/>
+          <w:lang w:val="pt-BR" w:eastAsia="en-US" w:bidi="ar-SA"/>
+        </w:rPr>
+      </w:r>
+    </w:p>
+    <w:p>
+      <w:pPr>
+        <w:pStyle w:val="Normal"/>
+        <w:jc w:val="left"/>
+        <w:rPr>
+          <w:rFonts w:eastAsia="Calibri" w:cs="Times New Roman" w:eastAsiaTheme="minorHAnsi"/>
+          <w:color w:val="auto"/>
+          <w:kern w:val="0"/>
+          <w:szCs w:val="22"/>
+          <w:lang w:val="pt-BR" w:eastAsia="en-US" w:bidi="ar-SA"/>
+        </w:rPr>
+      </w:pPr>
+      <w:r>
+        <w:rPr>
+          <w:rFonts w:eastAsia="Calibri" w:cs="Times New Roman" w:eastAsiaTheme="minorHAnsi"/>
+          <w:color w:val="auto"/>
+          <w:kern w:val="0"/>
+          <w:szCs w:val="22"/>
+          <w:lang w:val="pt-BR" w:eastAsia="en-US" w:bidi="ar-SA"/>
+        </w:rPr>
+      </w:r>
+    </w:p>
+    <w:p>
+      <w:pPr>
+        <w:pStyle w:val="Normal"/>
+        <w:jc w:val="left"/>
+        <w:rPr>
+          <w:rFonts w:eastAsia="Calibri" w:cs="Times New Roman" w:eastAsiaTheme="minorHAnsi"/>
+          <w:color w:val="auto"/>
+          <w:kern w:val="0"/>
+          <w:szCs w:val="22"/>
+          <w:lang w:val="pt-BR" w:eastAsia="en-US" w:bidi="ar-SA"/>
+        </w:rPr>
+      </w:pPr>
+      <w:r>
+        <w:rPr>
+          <w:rFonts w:eastAsia="Calibri" w:cs="Times New Roman" w:eastAsiaTheme="minorHAnsi"/>
+          <w:color w:val="auto"/>
+          <w:kern w:val="0"/>
+          <w:szCs w:val="22"/>
+          <w:lang w:val="pt-BR" w:eastAsia="en-US" w:bidi="ar-SA"/>
+        </w:rPr>
+      </w:r>
+    </w:p>
+    <w:p>
+      <w:pPr>
+        <w:pStyle w:val="Normal"/>
+        <w:jc w:val="left"/>
+        <w:rPr>
+          <w:rFonts w:eastAsia="Calibri" w:cs="Times New Roman" w:eastAsiaTheme="minorHAnsi"/>
+          <w:color w:val="auto"/>
+          <w:kern w:val="0"/>
+          <w:szCs w:val="22"/>
+          <w:lang w:val="pt-BR" w:eastAsia="en-US" w:bidi="ar-SA"/>
+        </w:rPr>
+      </w:pPr>
+      <w:r>
+        <w:rPr>
+          <w:rFonts w:eastAsia="Calibri" w:cs="Times New Roman" w:eastAsiaTheme="minorHAnsi"/>
+          <w:color w:val="auto"/>
+          <w:kern w:val="0"/>
+          <w:szCs w:val="22"/>
+          <w:lang w:val="pt-BR" w:eastAsia="en-US" w:bidi="ar-SA"/>
+        </w:rPr>
+      </w:r>
+    </w:p>
+    <w:p>
+      <w:pPr>
+        <w:pStyle w:val="Normal"/>
+        <w:jc w:val="left"/>
+        <w:rPr>
+          <w:rFonts w:eastAsia="Calibri" w:cs="Times New Roman" w:eastAsiaTheme="minorHAnsi"/>
+          <w:color w:val="auto"/>
+          <w:kern w:val="0"/>
+          <w:szCs w:val="22"/>
+          <w:lang w:val="pt-BR" w:eastAsia="en-US" w:bidi="ar-SA"/>
+        </w:rPr>
+      </w:pPr>
+      <w:r>
+        <w:rPr>
+          <w:rFonts w:eastAsia="Calibri" w:cs="Times New Roman" w:eastAsiaTheme="minorHAnsi"/>
+          <w:color w:val="auto"/>
+          <w:kern w:val="0"/>
+          <w:szCs w:val="22"/>
+          <w:lang w:val="pt-BR" w:eastAsia="en-US" w:bidi="ar-SA"/>
+        </w:rPr>
+      </w:r>
+    </w:p>
+    <w:p>
+      <w:pPr>
+        <w:pStyle w:val="Normal"/>
+        <w:jc w:val="left"/>
+        <w:rPr>
+          <w:rFonts w:eastAsia="Calibri" w:cs="Times New Roman" w:eastAsiaTheme="minorHAnsi"/>
+          <w:color w:val="auto"/>
+          <w:kern w:val="0"/>
+          <w:szCs w:val="22"/>
+          <w:lang w:val="pt-BR" w:eastAsia="en-US" w:bidi="ar-SA"/>
+        </w:rPr>
+      </w:pPr>
+      <w:r>
+        <w:rPr>
+          <w:rFonts w:eastAsia="Calibri" w:cs="Times New Roman" w:eastAsiaTheme="minorHAnsi"/>
+          <w:color w:val="auto"/>
+          <w:kern w:val="0"/>
+          <w:szCs w:val="22"/>
+          <w:lang w:val="pt-BR" w:eastAsia="en-US" w:bidi="ar-SA"/>
+        </w:rPr>
+      </w:r>
+    </w:p>
+    <w:p>
+      <w:pPr>
+        <w:pStyle w:val="Normal"/>
+        <w:jc w:val="left"/>
+        <w:rPr>
+          <w:rFonts w:eastAsia="Calibri" w:cs="Times New Roman" w:eastAsiaTheme="minorHAnsi"/>
+          <w:color w:val="auto"/>
+          <w:kern w:val="0"/>
+          <w:szCs w:val="22"/>
+          <w:lang w:val="pt-BR" w:eastAsia="en-US" w:bidi="ar-SA"/>
+        </w:rPr>
+      </w:pPr>
+      <w:r>
+        <w:rPr>
+          <w:rFonts w:eastAsia="Calibri" w:cs="Times New Roman" w:eastAsiaTheme="minorHAnsi"/>
+          <w:color w:val="auto"/>
+          <w:kern w:val="0"/>
+          <w:szCs w:val="22"/>
+          <w:lang w:val="pt-BR" w:eastAsia="en-US" w:bidi="ar-SA"/>
         </w:rPr>
       </w:r>
     </w:p>

</xml_diff>